<commit_message>
añadir diario de trabajo
</commit_message>
<xml_diff>
--- a/03 LENGUAJES/eval_03/diario_trabajo_caldas_de_reis.docx
+++ b/03 LENGUAJES/eval_03/diario_trabajo_caldas_de_reis.docx
@@ -5,442 +5,455 @@
     <w:p>
       <w:pPr>
         <w:pStyle w:val="Title"/>
-        <w:rPr/>
+        <w:rPr>
+          <w:rFonts w:ascii="Arial" w:hAnsi="Arial"/>
+        </w:rPr>
       </w:pPr>
       <w:r>
-        <w:rPr/>
-        <w:t>Diario de Trabajo – Proyecto HTML y CSS: Miniweb “Caldas de Reis”</w:t>
+        <w:rPr>
+          <w:rFonts w:ascii="Arial" w:hAnsi="Arial"/>
+        </w:rPr>
+        <w:t>Diario de Trabajo – Proyecto HTML y CSS:  “Caldas de Reis”</w:t>
       </w:r>
     </w:p>
     <w:p>
       <w:pPr>
         <w:pStyle w:val="Normal"/>
-        <w:rPr/>
+        <w:rPr>
+          <w:rFonts w:ascii="Arial" w:hAnsi="Arial"/>
+        </w:rPr>
       </w:pPr>
       <w:r>
-        <w:rPr/>
-        <w:t xml:space="preserve">Nombre del alumno: </w:t>
-      </w:r>
-      <w:r>
-        <w:rPr/>
-        <w:t>Lafuente Espino Joaquín</w:t>
+        <w:rPr>
+          <w:rFonts w:ascii="Arial" w:hAnsi="Arial"/>
+        </w:rPr>
+        <w:t>Nombre del alumno: Lafuente Espino Joaquín</w:t>
       </w:r>
     </w:p>
     <w:p>
       <w:pPr>
         <w:pStyle w:val="Normal"/>
-        <w:rPr/>
+        <w:rPr>
+          <w:rFonts w:ascii="Arial" w:hAnsi="Arial"/>
+        </w:rPr>
       </w:pPr>
       <w:r>
-        <w:rPr/>
+        <w:rPr>
+          <w:rFonts w:ascii="Arial" w:hAnsi="Arial"/>
+        </w:rPr>
         <w:t>Curso / Módulo: Lenguajes de marcas en entornos web – UD04</w:t>
       </w:r>
     </w:p>
     <w:p>
       <w:pPr>
         <w:pStyle w:val="Normal"/>
-        <w:rPr/>
+        <w:rPr>
+          <w:rFonts w:ascii="Arial" w:hAnsi="Arial"/>
+        </w:rPr>
       </w:pPr>
       <w:r>
-        <w:rPr/>
+        <w:rPr>
+          <w:rFonts w:ascii="Arial" w:hAnsi="Arial"/>
+        </w:rPr>
         <w:t>Fecha de entrega: 28 de abril de 2025</w:t>
       </w:r>
     </w:p>
     <w:p>
       <w:pPr>
+        <w:pStyle w:val="Normal"/>
+        <w:rPr>
+          <w:rFonts w:ascii="Arial" w:hAnsi="Arial"/>
+        </w:rPr>
+      </w:pPr>
+      <w:r>
+        <w:rPr>
+          <w:rFonts w:ascii="Arial" w:hAnsi="Arial"/>
+        </w:rPr>
+      </w:r>
+    </w:p>
+    <w:p>
+      <w:pPr>
         <w:pStyle w:val="Heading1"/>
-        <w:rPr/>
+        <w:rPr>
+          <w:rFonts w:ascii="Arial" w:hAnsi="Arial"/>
+          <w:u w:val="single"/>
+        </w:rPr>
       </w:pPr>
       <w:r>
-        <w:rPr/>
+        <w:rPr>
+          <w:rFonts w:ascii="Arial" w:hAnsi="Arial"/>
+          <w:u w:val="single"/>
+        </w:rPr>
         <w:t>1. Descripción del proyecto</w:t>
       </w:r>
     </w:p>
     <w:p>
       <w:pPr>
         <w:pStyle w:val="Normal"/>
-        <w:rPr/>
+        <w:rPr>
+          <w:rFonts w:ascii="Arial" w:hAnsi="Arial"/>
+        </w:rPr>
       </w:pPr>
       <w:r>
-        <w:rPr/>
+        <w:rPr>
+          <w:rFonts w:ascii="Arial" w:hAnsi="Arial"/>
+        </w:rPr>
+      </w:r>
+    </w:p>
+    <w:p>
+      <w:pPr>
+        <w:pStyle w:val="Normal"/>
+        <w:rPr>
+          <w:rFonts w:ascii="Arial" w:hAnsi="Arial"/>
+        </w:rPr>
+      </w:pPr>
+      <w:r>
+        <w:rPr>
+          <w:rFonts w:ascii="Arial" w:hAnsi="Arial"/>
+        </w:rPr>
         <w:t>Este proyecto consiste en la creación de un sitio web estático utilizando HTML y CSS, centrado en un destino turístico real: Caldas de Reis, en la provincia de Pontevedra, Galicia. El objetivo es aplicar conocimientos adquiridos sobre estructura HTML semántica, estilos CSS externos, formularios y navegación web entre múltiples páginas.</w:t>
       </w:r>
     </w:p>
     <w:p>
       <w:pPr>
+        <w:pStyle w:val="Normal"/>
+        <w:rPr>
+          <w:rFonts w:ascii="Arial" w:hAnsi="Arial"/>
+        </w:rPr>
+      </w:pPr>
+      <w:r>
+        <w:rPr>
+          <w:rFonts w:ascii="Arial" w:hAnsi="Arial"/>
+        </w:rPr>
+      </w:r>
+    </w:p>
+    <w:p>
+      <w:pPr>
         <w:pStyle w:val="Heading1"/>
-        <w:rPr/>
+        <w:rPr>
+          <w:rFonts w:ascii="Arial" w:hAnsi="Arial"/>
+          <w:u w:val="single"/>
+        </w:rPr>
       </w:pPr>
       <w:r>
-        <w:rPr/>
+        <w:rPr>
+          <w:rFonts w:ascii="Arial" w:hAnsi="Arial"/>
+          <w:u w:val="single"/>
+        </w:rPr>
         <w:t>2. Objetivo y temática</w:t>
       </w:r>
     </w:p>
     <w:p>
       <w:pPr>
         <w:pStyle w:val="Normal"/>
-        <w:rPr/>
+        <w:rPr>
+          <w:rFonts w:ascii="Arial" w:hAnsi="Arial"/>
+          <w:u w:val="single"/>
+        </w:rPr>
       </w:pPr>
       <w:r>
-        <w:rPr/>
+        <w:rPr>
+          <w:rFonts w:ascii="Arial" w:hAnsi="Arial"/>
+          <w:u w:val="single"/>
+        </w:rPr>
+      </w:r>
+    </w:p>
+    <w:p>
+      <w:pPr>
+        <w:pStyle w:val="Normal"/>
+        <w:rPr>
+          <w:rFonts w:ascii="Arial" w:hAnsi="Arial"/>
+        </w:rPr>
+      </w:pPr>
+      <w:r>
+        <w:rPr>
+          <w:rFonts w:ascii="Arial" w:hAnsi="Arial"/>
+        </w:rPr>
         <w:t>He elegido como temática el municipio de Caldas de Reis por su valor natural, histórico y cultural. Se trata de una miniweb informativa para turistas potenciales, estructurada en tres páginas:</w:t>
         <w:br/>
         <w:t>- Inicio (presentación general)</w:t>
         <w:br/>
         <w:t>- Historia (patrimonio cultural)</w:t>
         <w:br/>
-        <w:t>- Contacto (formulario de reserva y ubicación)</w:t>
+        <w:t>- Contacto (formulario de reserva y ubicación).</w:t>
       </w:r>
     </w:p>
     <w:p>
       <w:pPr>
+        <w:pStyle w:val="Normal"/>
+        <w:rPr>
+          <w:rFonts w:ascii="Arial" w:hAnsi="Arial"/>
+        </w:rPr>
+      </w:pPr>
+      <w:r>
+        <w:rPr>
+          <w:rFonts w:ascii="Arial" w:hAnsi="Arial"/>
+        </w:rPr>
+      </w:r>
+    </w:p>
+    <w:p>
+      <w:pPr>
         <w:pStyle w:val="Heading1"/>
-        <w:rPr/>
+        <w:rPr>
+          <w:rFonts w:ascii="Arial" w:hAnsi="Arial"/>
+          <w:u w:val="single"/>
+        </w:rPr>
       </w:pPr>
       <w:r>
-        <w:rPr/>
+        <w:rPr>
+          <w:rFonts w:ascii="Arial" w:hAnsi="Arial"/>
+          <w:u w:val="single"/>
+        </w:rPr>
         <w:t>3. Decisiones de diseño</w:t>
       </w:r>
     </w:p>
     <w:p>
       <w:pPr>
         <w:pStyle w:val="Normal"/>
-        <w:rPr/>
+        <w:rPr>
+          <w:rFonts w:ascii="Arial" w:hAnsi="Arial"/>
+          <w:u w:val="single"/>
+        </w:rPr>
       </w:pPr>
       <w:r>
-        <w:rPr/>
-        <w:t>- Colores: tonos azules y verdes para representar el agua termal y la naturaleza.</w:t>
-        <w:br/>
-        <w:t>- Tipografía: fuente sans-serif (Arial) por claridad y buena legibilidad.</w:t>
-        <w:br/>
-        <w:t>- Estructura: uso de etiquetas &lt;header&gt;, &lt;nav&gt;, &lt;main&gt;, &lt;section&gt; y &lt;footer&gt; para una organización clara.</w:t>
-        <w:br/>
-        <w:t>- Imágenes: representativas de Caldas de Reis, con atributo alt.</w:t>
-        <w:br/>
-        <w:t>- Navegación: clara y visible en todas las páginas, enlazadas entre sí.</w:t>
-        <w:br/>
-        <w:t>- Formulario: campos básicos para contacto, con validación de tipo.</w:t>
+        <w:rPr>
+          <w:rFonts w:ascii="Arial" w:hAnsi="Arial"/>
+          <w:u w:val="single"/>
+        </w:rPr>
       </w:r>
     </w:p>
     <w:p>
       <w:pPr>
-        <w:pStyle w:val="Heading1"/>
+        <w:pStyle w:val="BodyText"/>
+        <w:numPr>
+          <w:ilvl w:val="0"/>
+          <w:numId w:val="7"/>
+        </w:numPr>
+        <w:tabs>
+          <w:tab w:val="clear" w:pos="720"/>
+          <w:tab w:val="left" w:pos="0" w:leader="none"/>
+        </w:tabs>
+        <w:ind w:hanging="283" w:left="709"/>
         <w:rPr/>
       </w:pPr>
       <w:r>
-        <w:rPr/>
-        <w:t>4. Dificultades encontradas y soluciones</w:t>
+        <w:rPr>
+          <w:rStyle w:val="Strong"/>
+          <w:rFonts w:ascii="Arial" w:hAnsi="Arial"/>
+        </w:rPr>
+        <w:t>Colores:</w:t>
+      </w:r>
+      <w:r>
+        <w:rPr>
+          <w:rFonts w:ascii="Arial" w:hAnsi="Arial"/>
+        </w:rPr>
+        <w:t xml:space="preserve"> Utilicé tonos turquesa y blanco para transmitir tranquilidad y frescura.</w:t>
       </w:r>
     </w:p>
     <w:p>
       <w:pPr>
-        <w:pStyle w:val="Normal"/>
+        <w:pStyle w:val="BodyText"/>
+        <w:numPr>
+          <w:ilvl w:val="0"/>
+          <w:numId w:val="7"/>
+        </w:numPr>
+        <w:tabs>
+          <w:tab w:val="clear" w:pos="720"/>
+          <w:tab w:val="left" w:pos="0" w:leader="none"/>
+        </w:tabs>
+        <w:ind w:hanging="283" w:left="709"/>
         <w:rPr/>
       </w:pPr>
       <w:r>
-        <w:rPr/>
-        <w:t>- Alineación de elementos: algunos estilos no se aplicaban correctamente por errores de sintaxis CSS → revisé cada clase y usé el inspector del navegador.</w:t>
-        <w:br/>
-        <w:t>- Imágenes no se cargaban: verifiqué la carpeta img/ y ajusté las rutas relativas.</w:t>
-        <w:br/>
-        <w:t>- Diseño del formulario: inicialmente estaba desorganizado, lo solucioné aplicando padding y max-width con CSS.</w:t>
+        <w:rPr>
+          <w:rStyle w:val="Strong"/>
+          <w:rFonts w:ascii="Arial" w:hAnsi="Arial"/>
+        </w:rPr>
+        <w:t>Tipografía:</w:t>
+      </w:r>
+      <w:r>
+        <w:rPr>
+          <w:rFonts w:ascii="Arial" w:hAnsi="Arial"/>
+        </w:rPr>
+        <w:t xml:space="preserve"> Elegí "Cinzel" para los títulos (por su estilo histórico) y "Arial" para los textos por su claridad.</w:t>
       </w:r>
     </w:p>
     <w:p>
       <w:pPr>
-        <w:pStyle w:val="Heading1"/>
+        <w:pStyle w:val="BodyText"/>
+        <w:numPr>
+          <w:ilvl w:val="0"/>
+          <w:numId w:val="7"/>
+        </w:numPr>
+        <w:tabs>
+          <w:tab w:val="clear" w:pos="720"/>
+          <w:tab w:val="left" w:pos="0" w:leader="none"/>
+        </w:tabs>
+        <w:ind w:hanging="283" w:left="709"/>
         <w:rPr/>
       </w:pPr>
       <w:r>
-        <w:rPr/>
-        <w:t>5. Recursos utilizados</w:t>
+        <w:rPr>
+          <w:rStyle w:val="Strong"/>
+          <w:rFonts w:ascii="Arial" w:hAnsi="Arial"/>
+        </w:rPr>
+        <w:t>Estructura de la web:</w:t>
       </w:r>
     </w:p>
     <w:p>
       <w:pPr>
-        <w:pStyle w:val="Normal"/>
+        <w:pStyle w:val="BodyText"/>
+        <w:numPr>
+          <w:ilvl w:val="1"/>
+          <w:numId w:val="7"/>
+        </w:numPr>
+        <w:tabs>
+          <w:tab w:val="clear" w:pos="720"/>
+          <w:tab w:val="left" w:pos="0" w:leader="none"/>
+        </w:tabs>
+        <w:ind w:hanging="283" w:left="1418"/>
         <w:rPr/>
       </w:pPr>
       <w:r>
-        <w:rPr/>
-        <w:t>- https://developer.mozilla.org/es/</w:t>
-        <w:br/>
-        <w:t>- https://www.w3schools.com/</w:t>
-        <w:br/>
-        <w:t>- Repositorios personales de apuntes del módulo</w:t>
-        <w:br/>
-        <w:t>- Imágenes libres de derechos: Unsplash, Pixabay</w:t>
-        <w:br/>
-        <w:t>- https://coolors.co/ para generar paletas de color</w:t>
+        <w:rPr>
+          <w:rFonts w:ascii="Arial" w:hAnsi="Arial"/>
+        </w:rPr>
+        <w:t xml:space="preserve">Un </w:t>
+      </w:r>
+      <w:r>
+        <w:rPr>
+          <w:rStyle w:val="Textooriginal"/>
+          <w:rFonts w:ascii="Arial" w:hAnsi="Arial"/>
+        </w:rPr>
+        <w:t>header</w:t>
+      </w:r>
+      <w:r>
+        <w:rPr>
+          <w:rFonts w:ascii="Arial" w:hAnsi="Arial"/>
+        </w:rPr>
+        <w:t xml:space="preserve"> con escudo, título y navegación.</w:t>
       </w:r>
     </w:p>
     <w:p>
       <w:pPr>
-        <w:pStyle w:val="Heading1"/>
+        <w:pStyle w:val="BodyText"/>
+        <w:numPr>
+          <w:ilvl w:val="1"/>
+          <w:numId w:val="7"/>
+        </w:numPr>
+        <w:tabs>
+          <w:tab w:val="clear" w:pos="720"/>
+          <w:tab w:val="left" w:pos="0" w:leader="none"/>
+        </w:tabs>
+        <w:ind w:hanging="283" w:left="1418"/>
         <w:rPr/>
       </w:pPr>
       <w:r>
-        <w:rPr/>
-        <w:t>6. Organización del proyecto</w:t>
+        <w:rPr>
+          <w:rFonts w:ascii="Arial" w:hAnsi="Arial"/>
+        </w:rPr>
+        <w:t>Secciones bien diferenciadas (</w:t>
+      </w:r>
+      <w:r>
+        <w:rPr>
+          <w:rStyle w:val="Textooriginal"/>
+          <w:rFonts w:ascii="Arial" w:hAnsi="Arial"/>
+        </w:rPr>
+        <w:t>&lt;section&gt;</w:t>
+      </w:r>
+      <w:r>
+        <w:rPr>
+          <w:rFonts w:ascii="Arial" w:hAnsi="Arial"/>
+        </w:rPr>
+        <w:t xml:space="preserve">) dentro de </w:t>
+      </w:r>
+      <w:r>
+        <w:rPr>
+          <w:rStyle w:val="Textooriginal"/>
+          <w:rFonts w:ascii="Arial" w:hAnsi="Arial"/>
+        </w:rPr>
+        <w:t>&lt;main&gt;</w:t>
+      </w:r>
+      <w:r>
+        <w:rPr>
+          <w:rFonts w:ascii="Arial" w:hAnsi="Arial"/>
+        </w:rPr>
+        <w:t>.</w:t>
       </w:r>
     </w:p>
     <w:p>
       <w:pPr>
-        <w:pStyle w:val="Normal"/>
+        <w:pStyle w:val="BodyText"/>
+        <w:numPr>
+          <w:ilvl w:val="1"/>
+          <w:numId w:val="7"/>
+        </w:numPr>
+        <w:tabs>
+          <w:tab w:val="clear" w:pos="720"/>
+          <w:tab w:val="left" w:pos="0" w:leader="none"/>
+        </w:tabs>
+        <w:ind w:hanging="283" w:left="1418"/>
         <w:rPr/>
       </w:pPr>
       <w:r>
-        <w:rPr/>
-        <w:t>caldas_apellido1_apellido2_nombre/</w:t>
-        <w:br/>
-        <w:t>apellido1_apellido2_nombre/</w:t>
+        <w:rPr>
+          <w:rFonts w:ascii="Arial" w:hAnsi="Arial"/>
+        </w:rPr>
+        <w:t xml:space="preserve">Un </w:t>
+      </w:r>
+      <w:r>
+        <w:rPr>
+          <w:rStyle w:val="Textooriginal"/>
+          <w:rFonts w:ascii="Arial" w:hAnsi="Arial"/>
+        </w:rPr>
+        <w:t>footer</w:t>
+      </w:r>
+      <w:r>
+        <w:rPr>
+          <w:rFonts w:ascii="Arial" w:hAnsi="Arial"/>
+        </w:rPr>
+        <w:t xml:space="preserve"> sencillo y unificado para todas las páginas.</w:t>
       </w:r>
     </w:p>
     <w:p>
       <w:pPr>
-        <w:pStyle w:val="Normal"/>
-        <w:spacing w:lineRule="auto" w:line="240"/>
+        <w:pStyle w:val="BodyText"/>
+        <w:numPr>
+          <w:ilvl w:val="0"/>
+          <w:numId w:val="7"/>
+        </w:numPr>
+        <w:tabs>
+          <w:tab w:val="clear" w:pos="720"/>
+          <w:tab w:val="left" w:pos="0" w:leader="none"/>
+        </w:tabs>
+        <w:ind w:hanging="283" w:left="709"/>
         <w:rPr/>
       </w:pPr>
       <w:r>
-        <w:rPr/>
-        <w:t xml:space="preserve">├── </w:t>
+        <w:rPr>
+          <w:rStyle w:val="Strong"/>
+          <w:rFonts w:ascii="Arial" w:hAnsi="Arial"/>
+        </w:rPr>
+        <w:t>Responsive:</w:t>
       </w:r>
       <w:r>
-        <w:rPr/>
-        <w:t>index.html</w:t>
+        <w:rPr>
+          <w:rFonts w:ascii="Arial" w:hAnsi="Arial"/>
+        </w:rPr>
+        <w:t xml:space="preserve"> Se aplicaron reglas para que la web sea visualizable también en dispositivos móviles.</w:t>
       </w:r>
     </w:p>
     <w:p>
       <w:pPr>
-        <w:pStyle w:val="Normal"/>
-        <w:spacing w:lineRule="auto" w:line="240"/>
-        <w:rPr/>
-      </w:pPr>
-      <w:r>
-        <w:rPr/>
-        <w:t xml:space="preserve">├── </w:t>
-      </w:r>
-      <w:r>
-        <w:rPr/>
-        <w:t>historia.html</w:t>
-      </w:r>
-    </w:p>
-    <w:p>
-      <w:pPr>
-        <w:pStyle w:val="Normal"/>
-        <w:spacing w:lineRule="auto" w:line="240"/>
-        <w:rPr/>
-      </w:pPr>
-      <w:r>
-        <w:rPr/>
-        <w:t xml:space="preserve">├── </w:t>
-      </w:r>
-      <w:r>
-        <w:rPr/>
-        <w:t>contacto.html</w:t>
-      </w:r>
-    </w:p>
-    <w:p>
-      <w:pPr>
-        <w:pStyle w:val="Normal"/>
-        <w:spacing w:lineRule="auto" w:line="240"/>
-        <w:rPr/>
-      </w:pPr>
-      <w:r>
-        <w:rPr/>
-        <w:t xml:space="preserve">├── </w:t>
-      </w:r>
-      <w:r>
-        <w:rPr/>
-        <w:t>assets/</w:t>
-      </w:r>
-    </w:p>
-    <w:p>
-      <w:pPr>
-        <w:pStyle w:val="Normal"/>
-        <w:spacing w:lineRule="auto" w:line="240"/>
-        <w:rPr/>
-      </w:pPr>
-      <w:r>
-        <w:rPr/>
-        <w:t xml:space="preserve">│   ├── </w:t>
-      </w:r>
-      <w:r>
-        <w:rPr/>
-        <w:t>style.css</w:t>
-      </w:r>
-    </w:p>
-    <w:p>
-      <w:pPr>
-        <w:pStyle w:val="Normal"/>
-        <w:spacing w:lineRule="auto" w:line="240"/>
-        <w:rPr/>
-      </w:pPr>
-      <w:r>
-        <w:rPr/>
-        <w:t xml:space="preserve">│   ├── </w:t>
-      </w:r>
-      <w:r>
-        <w:rPr/>
-        <w:t>imagenes/</w:t>
-      </w:r>
-    </w:p>
-    <w:p>
-      <w:pPr>
-        <w:pStyle w:val="Normal"/>
-        <w:spacing w:lineRule="auto" w:line="240"/>
-        <w:rPr/>
-      </w:pPr>
-      <w:r>
-        <w:rPr/>
-        <w:t xml:space="preserve">│   │   ├── </w:t>
-      </w:r>
-      <w:r>
-        <w:rPr/>
-        <w:t>Caldas_de_Reis.svg</w:t>
-      </w:r>
-    </w:p>
-    <w:p>
-      <w:pPr>
-        <w:pStyle w:val="Normal"/>
-        <w:spacing w:lineRule="auto" w:line="240"/>
-        <w:rPr/>
-      </w:pPr>
-      <w:r>
-        <w:rPr/>
-        <w:t xml:space="preserve">│   │   ├── </w:t>
-      </w:r>
-      <w:r>
-        <w:rPr/>
-        <w:t>balneario.jpg</w:t>
-      </w:r>
-    </w:p>
-    <w:p>
-      <w:pPr>
-        <w:pStyle w:val="Normal"/>
-        <w:spacing w:lineRule="auto" w:line="240"/>
-        <w:rPr/>
-      </w:pPr>
-      <w:r>
-        <w:rPr/>
-        <w:t xml:space="preserve">│   │   ├── </w:t>
-      </w:r>
-      <w:r>
-        <w:rPr/>
-        <w:t>carballeira.jpg</w:t>
-      </w:r>
-    </w:p>
-    <w:p>
-      <w:pPr>
-        <w:pStyle w:val="Normal"/>
-        <w:spacing w:lineRule="auto" w:line="240"/>
-        <w:rPr/>
-      </w:pPr>
-      <w:r>
-        <w:rPr/>
-        <w:t xml:space="preserve">│   │   ├── </w:t>
-      </w:r>
-      <w:r>
-        <w:rPr/>
-        <w:t>cascada-de-segade.jpg</w:t>
-      </w:r>
-    </w:p>
-    <w:p>
-      <w:pPr>
-        <w:pStyle w:val="Normal"/>
-        <w:spacing w:lineRule="auto" w:line="240"/>
-        <w:rPr/>
-      </w:pPr>
-      <w:r>
-        <w:rPr/>
-        <w:t xml:space="preserve">│   │   ├── </w:t>
-      </w:r>
-      <w:r>
-        <w:rPr/>
-        <w:t>santo-tomas.jpeg</w:t>
-      </w:r>
-    </w:p>
-    <w:p>
-      <w:pPr>
-        <w:pStyle w:val="Normal"/>
-        <w:spacing w:lineRule="auto" w:line="240"/>
-        <w:rPr/>
-      </w:pPr>
-      <w:r>
-        <w:rPr/>
-        <w:t xml:space="preserve">│   │   ├── </w:t>
-      </w:r>
-      <w:r>
-        <w:rPr/>
-        <w:t>puente_bermaña.jpg</w:t>
-      </w:r>
-    </w:p>
-    <w:p>
-      <w:pPr>
-        <w:pStyle w:val="Normal"/>
-        <w:spacing w:lineRule="auto" w:line="240"/>
-        <w:rPr/>
-      </w:pPr>
-      <w:r>
-        <w:rPr/>
-        <w:t xml:space="preserve">│   │   ├── </w:t>
-      </w:r>
-      <w:r>
-        <w:rPr/>
-        <w:t>burgas.webp</w:t>
-      </w:r>
-    </w:p>
-    <w:p>
-      <w:pPr>
-        <w:pStyle w:val="Normal"/>
-        <w:spacing w:lineRule="auto" w:line="240"/>
-        <w:rPr/>
-      </w:pPr>
-      <w:r>
-        <w:rPr/>
-        <w:t xml:space="preserve">│   │   ├── </w:t>
-      </w:r>
-      <w:r>
-        <w:rPr/>
-        <w:t>default.webp</w:t>
-      </w:r>
-    </w:p>
-    <w:p>
-      <w:pPr>
-        <w:pStyle w:val="Normal"/>
-        <w:spacing w:lineRule="auto" w:line="240"/>
-        <w:rPr/>
-      </w:pPr>
-      <w:r>
-        <w:rPr/>
-        <w:t xml:space="preserve">│   ├── </w:t>
-      </w:r>
-      <w:r>
-        <w:rPr/>
-        <w:t>fonts/</w:t>
-      </w:r>
-    </w:p>
-    <w:p>
-      <w:pPr>
-        <w:pStyle w:val="Normal"/>
-        <w:spacing w:lineRule="auto" w:line="240"/>
-        <w:rPr/>
-      </w:pPr>
-      <w:r>
-        <w:rPr/>
-        <w:t xml:space="preserve">│   │   └── </w:t>
-      </w:r>
-      <w:r>
-        <w:rPr/>
-        <w:t>Cinzel-VariableFont_wght.ttf</w:t>
-      </w:r>
-    </w:p>
-    <w:p>
-      <w:pPr>
-        <w:pStyle w:val="Normal"/>
-        <w:spacing w:lineRule="auto" w:line="240"/>
-        <w:rPr/>
+        <w:pStyle w:val="BodyText"/>
+        <w:numPr>
+          <w:ilvl w:val="0"/>
+          <w:numId w:val="0"/>
+        </w:numPr>
+        <w:ind w:hanging="0" w:left="0"/>
+        <w:rPr>
+          <w:rFonts w:ascii="Arial" w:hAnsi="Arial"/>
+        </w:rPr>
       </w:pPr>
       <w:r>
         <w:rPr/>
@@ -449,11 +462,837 @@
     <w:p>
       <w:pPr>
         <w:pStyle w:val="Heading1"/>
+        <w:rPr>
+          <w:rFonts w:ascii="Arial" w:hAnsi="Arial"/>
+          <w:u w:val="single"/>
+        </w:rPr>
+      </w:pPr>
+      <w:r>
+        <w:rPr>
+          <w:rFonts w:ascii="Arial" w:hAnsi="Arial"/>
+          <w:u w:val="single"/>
+        </w:rPr>
+        <w:t>4. Dificultades encontradas y soluciones</w:t>
+      </w:r>
+    </w:p>
+    <w:p>
+      <w:pPr>
+        <w:pStyle w:val="Normal"/>
+        <w:rPr>
+          <w:rFonts w:ascii="Arial" w:hAnsi="Arial"/>
+        </w:rPr>
+      </w:pPr>
+      <w:r>
+        <w:rPr>
+          <w:rFonts w:ascii="Arial" w:hAnsi="Arial"/>
+        </w:rPr>
+      </w:r>
+    </w:p>
+    <w:p>
+      <w:pPr>
+        <w:pStyle w:val="Normal"/>
+        <w:numPr>
+          <w:ilvl w:val="0"/>
+          <w:numId w:val="9"/>
+        </w:numPr>
         <w:rPr/>
+      </w:pPr>
+      <w:r>
+        <w:rPr>
+          <w:rStyle w:val="Strong"/>
+          <w:rFonts w:ascii="Arial" w:hAnsi="Arial"/>
+        </w:rPr>
+        <w:t>Alineación de título y navegación:</w:t>
+      </w:r>
+      <w:r>
+        <w:rPr>
+          <w:rFonts w:ascii="Arial" w:hAnsi="Arial"/>
+        </w:rPr>
+        <w:br/>
+        <w:tab/>
+        <w:t xml:space="preserve">Solución: Agrupé los elementos dentro de un </w:t>
+      </w:r>
+      <w:r>
+        <w:rPr>
+          <w:rStyle w:val="Textooriginal"/>
+          <w:rFonts w:ascii="Arial" w:hAnsi="Arial"/>
+        </w:rPr>
+        <w:t>div</w:t>
+      </w:r>
+      <w:r>
+        <w:rPr>
+          <w:rFonts w:ascii="Arial" w:hAnsi="Arial"/>
+        </w:rPr>
+        <w:t xml:space="preserve"> con flexbox y ajusté márgenes.</w:t>
+      </w:r>
+    </w:p>
+    <w:p>
+      <w:pPr>
+        <w:pStyle w:val="BodyText"/>
+        <w:numPr>
+          <w:ilvl w:val="0"/>
+          <w:numId w:val="9"/>
+        </w:numPr>
+        <w:rPr/>
+      </w:pPr>
+      <w:r>
+        <w:rPr>
+          <w:rStyle w:val="Strong"/>
+          <w:rFonts w:ascii="Arial" w:hAnsi="Arial"/>
+        </w:rPr>
+        <w:t>Scroll horizontal en móviles:</w:t>
+      </w:r>
+      <w:r>
+        <w:rPr>
+          <w:rFonts w:ascii="Arial" w:hAnsi="Arial"/>
+        </w:rPr>
+        <w:br/>
+        <w:t xml:space="preserve">Solución: Añadí </w:t>
+      </w:r>
+      <w:r>
+        <w:rPr>
+          <w:rStyle w:val="Textooriginal"/>
+          <w:rFonts w:ascii="Arial" w:hAnsi="Arial"/>
+        </w:rPr>
+        <w:t>overflow-x: hidden</w:t>
+      </w:r>
+      <w:r>
+        <w:rPr>
+          <w:rFonts w:ascii="Arial" w:hAnsi="Arial"/>
+        </w:rPr>
+        <w:t xml:space="preserve"> en </w:t>
+      </w:r>
+      <w:r>
+        <w:rPr>
+          <w:rStyle w:val="Textooriginal"/>
+          <w:rFonts w:ascii="Arial" w:hAnsi="Arial"/>
+        </w:rPr>
+        <w:t>html, body</w:t>
+      </w:r>
+      <w:r>
+        <w:rPr>
+          <w:rFonts w:ascii="Arial" w:hAnsi="Arial"/>
+        </w:rPr>
+        <w:t>.</w:t>
+      </w:r>
+    </w:p>
+    <w:p>
+      <w:pPr>
+        <w:pStyle w:val="BodyText"/>
+        <w:numPr>
+          <w:ilvl w:val="0"/>
+          <w:numId w:val="9"/>
+        </w:numPr>
+        <w:rPr/>
+      </w:pPr>
+      <w:r>
+        <w:rPr>
+          <w:rStyle w:val="Strong"/>
+          <w:rFonts w:ascii="Arial" w:hAnsi="Arial"/>
+        </w:rPr>
+        <w:t>Mostrar imágenes al hacer clic en "Qué visitar":</w:t>
+      </w:r>
+      <w:r>
+        <w:rPr>
+          <w:rFonts w:ascii="Arial" w:hAnsi="Arial"/>
+        </w:rPr>
+        <w:br/>
+        <w:t>Solución: Utilicé un pequeño script de JavaScript muy sencillo para alternar las imágenes.</w:t>
+      </w:r>
+    </w:p>
+    <w:p>
+      <w:pPr>
+        <w:pStyle w:val="Normal"/>
+        <w:numPr>
+          <w:ilvl w:val="0"/>
+          <w:numId w:val="9"/>
+        </w:numPr>
+        <w:rPr/>
+      </w:pPr>
+      <w:r>
+        <w:rPr>
+          <w:rStyle w:val="Strong"/>
+          <w:rFonts w:ascii="Arial" w:hAnsi="Arial"/>
+        </w:rPr>
+        <w:t>Footer sobre contenido:</w:t>
+      </w:r>
+      <w:r>
+        <w:rPr>
+          <w:rFonts w:ascii="Arial" w:hAnsi="Arial"/>
+        </w:rPr>
+        <w:br/>
+        <w:t>Solución: Ajusté márgenes y padding para dejar espacio suficiente en la parte inferior.</w:t>
+      </w:r>
+    </w:p>
+    <w:p>
+      <w:pPr>
+        <w:pStyle w:val="Normal"/>
+        <w:numPr>
+          <w:ilvl w:val="0"/>
+          <w:numId w:val="0"/>
+        </w:numPr>
+        <w:ind w:hanging="0" w:left="720"/>
+        <w:rPr>
+          <w:rFonts w:ascii="Arial" w:hAnsi="Arial"/>
+        </w:rPr>
       </w:pPr>
       <w:r>
         <w:rPr/>
+      </w:r>
+    </w:p>
+    <w:p>
+      <w:pPr>
+        <w:pStyle w:val="Heading1"/>
+        <w:rPr>
+          <w:rFonts w:ascii="Arial" w:hAnsi="Arial"/>
+          <w:u w:val="single"/>
+        </w:rPr>
+      </w:pPr>
+      <w:r>
+        <w:rPr>
+          <w:rFonts w:ascii="Arial" w:hAnsi="Arial"/>
+          <w:u w:val="single"/>
+        </w:rPr>
+        <w:t>5. Recursos utilizados</w:t>
+      </w:r>
+    </w:p>
+    <w:p>
+      <w:pPr>
+        <w:pStyle w:val="Normal"/>
+        <w:rPr>
+          <w:rFonts w:ascii="Arial" w:hAnsi="Arial"/>
+        </w:rPr>
+      </w:pPr>
+      <w:r>
+        <w:rPr>
+          <w:rFonts w:ascii="Arial" w:hAnsi="Arial"/>
+        </w:rPr>
+      </w:r>
+    </w:p>
+    <w:p>
+      <w:pPr>
+        <w:pStyle w:val="BodyText"/>
+        <w:numPr>
+          <w:ilvl w:val="0"/>
+          <w:numId w:val="8"/>
+        </w:numPr>
+        <w:tabs>
+          <w:tab w:val="clear" w:pos="720"/>
+          <w:tab w:val="left" w:pos="0" w:leader="none"/>
+        </w:tabs>
+        <w:ind w:hanging="283" w:left="709"/>
+        <w:rPr/>
+      </w:pPr>
+      <w:r>
+        <w:rPr>
+          <w:rFonts w:ascii="Arial" w:hAnsi="Arial"/>
+        </w:rPr>
+        <w:t xml:space="preserve">Documentación de </w:t>
+      </w:r>
+      <w:r>
+        <w:rPr>
+          <w:rStyle w:val="Strong"/>
+          <w:rFonts w:ascii="Arial" w:hAnsi="Arial"/>
+        </w:rPr>
+        <w:t>W3Schools,</w:t>
+      </w:r>
+      <w:r>
+        <w:rPr>
+          <w:rFonts w:ascii="Arial" w:hAnsi="Arial"/>
+        </w:rPr>
+        <w:t xml:space="preserve"> </w:t>
+      </w:r>
+      <w:r>
+        <w:rPr>
+          <w:rStyle w:val="Strong"/>
+          <w:rFonts w:ascii="Arial" w:hAnsi="Arial"/>
+        </w:rPr>
+        <w:t>MDN Web Docs</w:t>
+      </w:r>
+      <w:r>
+        <w:rPr>
+          <w:rFonts w:ascii="Arial" w:hAnsi="Arial"/>
+        </w:rPr>
+        <w:t xml:space="preserve"> </w:t>
+      </w:r>
+      <w:r>
+        <w:rPr>
+          <w:rFonts w:ascii="Arial" w:hAnsi="Arial"/>
+        </w:rPr>
+        <w:t xml:space="preserve">y </w:t>
+      </w:r>
+      <w:r>
+        <w:rPr>
+          <w:rFonts w:ascii="Arial" w:hAnsi="Arial"/>
+          <w:b/>
+          <w:bCs/>
+        </w:rPr>
+        <w:t>Chatgpt</w:t>
+      </w:r>
+      <w:r>
+        <w:rPr>
+          <w:rFonts w:ascii="Arial" w:hAnsi="Arial"/>
+        </w:rPr>
+        <w:t xml:space="preserve"> </w:t>
+      </w:r>
+      <w:r>
+        <w:rPr>
+          <w:rFonts w:ascii="Arial" w:hAnsi="Arial"/>
+        </w:rPr>
+        <w:t>para consultas de HTML y CSS.</w:t>
+      </w:r>
+    </w:p>
+    <w:p>
+      <w:pPr>
+        <w:pStyle w:val="BodyText"/>
+        <w:numPr>
+          <w:ilvl w:val="0"/>
+          <w:numId w:val="8"/>
+        </w:numPr>
+        <w:tabs>
+          <w:tab w:val="clear" w:pos="720"/>
+          <w:tab w:val="left" w:pos="0" w:leader="none"/>
+        </w:tabs>
+        <w:ind w:hanging="283" w:left="709"/>
+        <w:rPr/>
+      </w:pPr>
+      <w:r>
+        <w:rPr>
+          <w:rFonts w:ascii="Arial" w:hAnsi="Arial"/>
+        </w:rPr>
+        <w:t xml:space="preserve">Banco de imágenes libres de derechos como </w:t>
+      </w:r>
+      <w:r>
+        <w:rPr>
+          <w:rStyle w:val="Strong"/>
+          <w:rFonts w:ascii="Arial" w:hAnsi="Arial"/>
+        </w:rPr>
+        <w:t>Unsplash</w:t>
+      </w:r>
+      <w:r>
+        <w:rPr>
+          <w:rFonts w:ascii="Arial" w:hAnsi="Arial"/>
+        </w:rPr>
+        <w:t xml:space="preserve"> y </w:t>
+      </w:r>
+      <w:r>
+        <w:rPr>
+          <w:rStyle w:val="Strong"/>
+          <w:rFonts w:ascii="Arial" w:hAnsi="Arial"/>
+        </w:rPr>
+        <w:t>Wikipedia</w:t>
+      </w:r>
+      <w:r>
+        <w:rPr>
+          <w:rFonts w:ascii="Arial" w:hAnsi="Arial"/>
+        </w:rPr>
+        <w:t>.</w:t>
+      </w:r>
+    </w:p>
+    <w:p>
+      <w:pPr>
+        <w:pStyle w:val="BodyText"/>
+        <w:numPr>
+          <w:ilvl w:val="0"/>
+          <w:numId w:val="8"/>
+        </w:numPr>
+        <w:tabs>
+          <w:tab w:val="clear" w:pos="720"/>
+          <w:tab w:val="left" w:pos="0" w:leader="none"/>
+        </w:tabs>
+        <w:ind w:hanging="283" w:left="709"/>
+        <w:rPr/>
+      </w:pPr>
+      <w:r>
+        <w:rPr>
+          <w:rFonts w:ascii="Arial" w:hAnsi="Arial"/>
+        </w:rPr>
+        <w:t xml:space="preserve">Fuente </w:t>
+      </w:r>
+      <w:r>
+        <w:rPr>
+          <w:rStyle w:val="Strong"/>
+          <w:rFonts w:ascii="Arial" w:hAnsi="Arial"/>
+        </w:rPr>
+        <w:t>Cinzel</w:t>
+      </w:r>
+      <w:r>
+        <w:rPr>
+          <w:rFonts w:ascii="Arial" w:hAnsi="Arial"/>
+        </w:rPr>
+        <w:t xml:space="preserve"> descargada de Google Fonts.</w:t>
+      </w:r>
+    </w:p>
+    <w:p>
+      <w:pPr>
+        <w:pStyle w:val="BodyText"/>
+        <w:numPr>
+          <w:ilvl w:val="0"/>
+          <w:numId w:val="8"/>
+        </w:numPr>
+        <w:tabs>
+          <w:tab w:val="clear" w:pos="720"/>
+          <w:tab w:val="left" w:pos="0" w:leader="none"/>
+        </w:tabs>
+        <w:ind w:hanging="283" w:left="709"/>
+        <w:rPr>
+          <w:rFonts w:ascii="Arial" w:hAnsi="Arial"/>
+        </w:rPr>
+      </w:pPr>
+      <w:r>
+        <w:rPr>
+          <w:rFonts w:ascii="Arial" w:hAnsi="Arial"/>
+        </w:rPr>
+        <w:t>Código propio desarrollado para estructura y diseño.</w:t>
+      </w:r>
+    </w:p>
+    <w:p>
+      <w:pPr>
+        <w:pStyle w:val="BodyText"/>
+        <w:rPr>
+          <w:rFonts w:ascii="Arial" w:hAnsi="Arial"/>
+        </w:rPr>
+      </w:pPr>
+      <w:r>
+        <w:rPr>
+          <w:rFonts w:ascii="Arial" w:hAnsi="Arial"/>
+        </w:rPr>
+      </w:r>
+    </w:p>
+    <w:p>
+      <w:pPr>
+        <w:pStyle w:val="BodyText"/>
+        <w:rPr>
+          <w:rFonts w:ascii="Arial" w:hAnsi="Arial"/>
+        </w:rPr>
+      </w:pPr>
+      <w:r>
+        <w:rPr>
+          <w:rFonts w:ascii="Arial" w:hAnsi="Arial"/>
+        </w:rPr>
+      </w:r>
+    </w:p>
+    <w:p>
+      <w:pPr>
+        <w:pStyle w:val="Heading1"/>
+        <w:rPr>
+          <w:rFonts w:ascii="Arial" w:hAnsi="Arial"/>
+          <w:u w:val="single"/>
+        </w:rPr>
+      </w:pPr>
+      <w:r>
+        <w:rPr>
+          <w:rFonts w:ascii="Arial" w:hAnsi="Arial"/>
+          <w:u w:val="single"/>
+        </w:rPr>
+      </w:r>
+    </w:p>
+    <w:p>
+      <w:pPr>
+        <w:pStyle w:val="Heading1"/>
+        <w:rPr>
+          <w:rFonts w:ascii="Arial" w:hAnsi="Arial"/>
+          <w:u w:val="single"/>
+        </w:rPr>
+      </w:pPr>
+      <w:r>
+        <w:rPr>
+          <w:rFonts w:ascii="Arial" w:hAnsi="Arial"/>
+          <w:u w:val="single"/>
+        </w:rPr>
+        <w:t>6. Organización del proyecto</w:t>
+      </w:r>
+    </w:p>
+    <w:p>
+      <w:pPr>
+        <w:pStyle w:val="Normal"/>
+        <w:rPr>
+          <w:rFonts w:ascii="Arial" w:hAnsi="Arial"/>
+          <w:u w:val="single"/>
+        </w:rPr>
+      </w:pPr>
+      <w:r>
+        <w:rPr>
+          <w:rFonts w:ascii="Arial" w:hAnsi="Arial"/>
+          <w:u w:val="single"/>
+        </w:rPr>
+      </w:r>
+    </w:p>
+    <w:p>
+      <w:pPr>
+        <w:pStyle w:val="Normal"/>
+        <w:spacing w:lineRule="auto" w:line="240"/>
+        <w:rPr>
+          <w:rFonts w:ascii="Arial" w:hAnsi="Arial"/>
+        </w:rPr>
+      </w:pPr>
+      <w:r>
+        <w:rPr>
+          <w:rFonts w:ascii="Arial" w:hAnsi="Arial"/>
+        </w:rPr>
+        <w:t xml:space="preserve">├── </w:t>
+      </w:r>
+      <w:r>
+        <w:rPr>
+          <w:rFonts w:ascii="Arial" w:hAnsi="Arial"/>
+        </w:rPr>
+        <w:t>index.html</w:t>
+      </w:r>
+    </w:p>
+    <w:p>
+      <w:pPr>
+        <w:pStyle w:val="Normal"/>
+        <w:spacing w:lineRule="auto" w:line="240"/>
+        <w:rPr>
+          <w:rFonts w:ascii="Arial" w:hAnsi="Arial"/>
+        </w:rPr>
+      </w:pPr>
+      <w:r>
+        <w:rPr>
+          <w:rFonts w:ascii="Arial" w:hAnsi="Arial"/>
+        </w:rPr>
+        <w:t xml:space="preserve">├── </w:t>
+      </w:r>
+      <w:r>
+        <w:rPr>
+          <w:rFonts w:ascii="Arial" w:hAnsi="Arial"/>
+        </w:rPr>
+        <w:t>historia.html</w:t>
+      </w:r>
+    </w:p>
+    <w:p>
+      <w:pPr>
+        <w:pStyle w:val="Normal"/>
+        <w:spacing w:lineRule="auto" w:line="240"/>
+        <w:rPr>
+          <w:rFonts w:ascii="Arial" w:hAnsi="Arial"/>
+        </w:rPr>
+      </w:pPr>
+      <w:r>
+        <w:rPr>
+          <w:rFonts w:ascii="Arial" w:hAnsi="Arial"/>
+        </w:rPr>
+        <w:t xml:space="preserve">├── </w:t>
+      </w:r>
+      <w:r>
+        <w:rPr>
+          <w:rFonts w:ascii="Arial" w:hAnsi="Arial"/>
+        </w:rPr>
+        <w:t>contacto.html</w:t>
+      </w:r>
+    </w:p>
+    <w:p>
+      <w:pPr>
+        <w:pStyle w:val="Normal"/>
+        <w:spacing w:lineRule="auto" w:line="240"/>
+        <w:rPr>
+          <w:rFonts w:ascii="Arial" w:hAnsi="Arial"/>
+        </w:rPr>
+      </w:pPr>
+      <w:r>
+        <w:rPr>
+          <w:rFonts w:ascii="Arial" w:hAnsi="Arial"/>
+        </w:rPr>
+        <w:t xml:space="preserve">├── </w:t>
+      </w:r>
+      <w:r>
+        <w:rPr>
+          <w:rFonts w:ascii="Arial" w:hAnsi="Arial"/>
+        </w:rPr>
+        <w:t>assets/</w:t>
+      </w:r>
+    </w:p>
+    <w:p>
+      <w:pPr>
+        <w:pStyle w:val="Normal"/>
+        <w:spacing w:lineRule="auto" w:line="240"/>
+        <w:rPr>
+          <w:rFonts w:ascii="Arial" w:hAnsi="Arial"/>
+        </w:rPr>
+      </w:pPr>
+      <w:r>
+        <w:rPr>
+          <w:rFonts w:ascii="Arial" w:hAnsi="Arial"/>
+        </w:rPr>
+        <w:t xml:space="preserve">│   ├── </w:t>
+      </w:r>
+      <w:r>
+        <w:rPr>
+          <w:rFonts w:ascii="Arial" w:hAnsi="Arial"/>
+        </w:rPr>
+        <w:t>style.css</w:t>
+      </w:r>
+    </w:p>
+    <w:p>
+      <w:pPr>
+        <w:pStyle w:val="Normal"/>
+        <w:spacing w:lineRule="auto" w:line="240"/>
+        <w:rPr>
+          <w:rFonts w:ascii="Arial" w:hAnsi="Arial"/>
+        </w:rPr>
+      </w:pPr>
+      <w:r>
+        <w:rPr>
+          <w:rFonts w:ascii="Arial" w:hAnsi="Arial"/>
+        </w:rPr>
+        <w:t xml:space="preserve">│   ├── </w:t>
+      </w:r>
+      <w:r>
+        <w:rPr>
+          <w:rFonts w:ascii="Arial" w:hAnsi="Arial"/>
+        </w:rPr>
+        <w:t>imagenes/</w:t>
+      </w:r>
+    </w:p>
+    <w:p>
+      <w:pPr>
+        <w:pStyle w:val="Normal"/>
+        <w:spacing w:lineRule="auto" w:line="240"/>
+        <w:rPr>
+          <w:rFonts w:ascii="Arial" w:hAnsi="Arial"/>
+        </w:rPr>
+      </w:pPr>
+      <w:r>
+        <w:rPr>
+          <w:rFonts w:ascii="Arial" w:hAnsi="Arial"/>
+        </w:rPr>
+        <w:t xml:space="preserve">│   │   ├── </w:t>
+      </w:r>
+      <w:r>
+        <w:rPr>
+          <w:rFonts w:ascii="Arial" w:hAnsi="Arial"/>
+        </w:rPr>
+        <w:t>Caldas_de_Reis.svg</w:t>
+      </w:r>
+    </w:p>
+    <w:p>
+      <w:pPr>
+        <w:pStyle w:val="Normal"/>
+        <w:spacing w:lineRule="auto" w:line="240"/>
+        <w:rPr>
+          <w:rFonts w:ascii="Arial" w:hAnsi="Arial"/>
+        </w:rPr>
+      </w:pPr>
+      <w:r>
+        <w:rPr>
+          <w:rFonts w:ascii="Arial" w:hAnsi="Arial"/>
+        </w:rPr>
+        <w:t xml:space="preserve">│   │   ├── </w:t>
+      </w:r>
+      <w:r>
+        <w:rPr>
+          <w:rFonts w:ascii="Arial" w:hAnsi="Arial"/>
+        </w:rPr>
+        <w:t>balneario.jpg</w:t>
+      </w:r>
+    </w:p>
+    <w:p>
+      <w:pPr>
+        <w:pStyle w:val="Normal"/>
+        <w:spacing w:lineRule="auto" w:line="240"/>
+        <w:rPr>
+          <w:rFonts w:ascii="Arial" w:hAnsi="Arial"/>
+        </w:rPr>
+      </w:pPr>
+      <w:r>
+        <w:rPr>
+          <w:rFonts w:ascii="Arial" w:hAnsi="Arial"/>
+        </w:rPr>
+        <w:t xml:space="preserve">│   │   ├── </w:t>
+      </w:r>
+      <w:r>
+        <w:rPr>
+          <w:rFonts w:ascii="Arial" w:hAnsi="Arial"/>
+        </w:rPr>
+        <w:t>carballeira.jpg</w:t>
+      </w:r>
+    </w:p>
+    <w:p>
+      <w:pPr>
+        <w:pStyle w:val="Normal"/>
+        <w:spacing w:lineRule="auto" w:line="240"/>
+        <w:rPr>
+          <w:rFonts w:ascii="Arial" w:hAnsi="Arial"/>
+        </w:rPr>
+      </w:pPr>
+      <w:r>
+        <w:rPr>
+          <w:rFonts w:ascii="Arial" w:hAnsi="Arial"/>
+        </w:rPr>
+        <w:t xml:space="preserve">│   │   ├── </w:t>
+      </w:r>
+      <w:r>
+        <w:rPr>
+          <w:rFonts w:ascii="Arial" w:hAnsi="Arial"/>
+        </w:rPr>
+        <w:t>cascada-de-segade.jpg</w:t>
+      </w:r>
+    </w:p>
+    <w:p>
+      <w:pPr>
+        <w:pStyle w:val="Normal"/>
+        <w:spacing w:lineRule="auto" w:line="240"/>
+        <w:rPr>
+          <w:rFonts w:ascii="Arial" w:hAnsi="Arial"/>
+        </w:rPr>
+      </w:pPr>
+      <w:r>
+        <w:rPr>
+          <w:rFonts w:ascii="Arial" w:hAnsi="Arial"/>
+        </w:rPr>
+        <w:t xml:space="preserve">│   │   ├── </w:t>
+      </w:r>
+      <w:r>
+        <w:rPr>
+          <w:rFonts w:ascii="Arial" w:hAnsi="Arial"/>
+        </w:rPr>
+        <w:t>santo-tomas.jpeg</w:t>
+      </w:r>
+    </w:p>
+    <w:p>
+      <w:pPr>
+        <w:pStyle w:val="Normal"/>
+        <w:spacing w:lineRule="auto" w:line="240"/>
+        <w:rPr>
+          <w:rFonts w:ascii="Arial" w:hAnsi="Arial"/>
+        </w:rPr>
+      </w:pPr>
+      <w:r>
+        <w:rPr>
+          <w:rFonts w:ascii="Arial" w:hAnsi="Arial"/>
+        </w:rPr>
+        <w:t xml:space="preserve">│   │   ├── </w:t>
+      </w:r>
+      <w:r>
+        <w:rPr>
+          <w:rFonts w:ascii="Arial" w:hAnsi="Arial"/>
+        </w:rPr>
+        <w:t>puente_bermaña.jpg</w:t>
+      </w:r>
+    </w:p>
+    <w:p>
+      <w:pPr>
+        <w:pStyle w:val="Normal"/>
+        <w:spacing w:lineRule="auto" w:line="240"/>
+        <w:rPr>
+          <w:rFonts w:ascii="Arial" w:hAnsi="Arial"/>
+        </w:rPr>
+      </w:pPr>
+      <w:r>
+        <w:rPr>
+          <w:rFonts w:ascii="Arial" w:hAnsi="Arial"/>
+        </w:rPr>
+        <w:t xml:space="preserve">│   │   ├── </w:t>
+      </w:r>
+      <w:r>
+        <w:rPr>
+          <w:rFonts w:ascii="Arial" w:hAnsi="Arial"/>
+        </w:rPr>
+        <w:t>burgas.webp</w:t>
+      </w:r>
+    </w:p>
+    <w:p>
+      <w:pPr>
+        <w:pStyle w:val="Normal"/>
+        <w:spacing w:lineRule="auto" w:line="240"/>
+        <w:rPr>
+          <w:rFonts w:ascii="Arial" w:hAnsi="Arial"/>
+        </w:rPr>
+      </w:pPr>
+      <w:r>
+        <w:rPr>
+          <w:rFonts w:ascii="Arial" w:hAnsi="Arial"/>
+        </w:rPr>
+        <w:t xml:space="preserve">│   │   ├── </w:t>
+      </w:r>
+      <w:r>
+        <w:rPr>
+          <w:rFonts w:ascii="Arial" w:hAnsi="Arial"/>
+        </w:rPr>
+        <w:t>default.webp</w:t>
+      </w:r>
+    </w:p>
+    <w:p>
+      <w:pPr>
+        <w:pStyle w:val="Normal"/>
+        <w:spacing w:lineRule="auto" w:line="240"/>
+        <w:rPr>
+          <w:rFonts w:ascii="Arial" w:hAnsi="Arial"/>
+        </w:rPr>
+      </w:pPr>
+      <w:r>
+        <w:rPr>
+          <w:rFonts w:ascii="Arial" w:hAnsi="Arial"/>
+        </w:rPr>
+        <w:t xml:space="preserve">│   ├── </w:t>
+      </w:r>
+      <w:r>
+        <w:rPr>
+          <w:rFonts w:ascii="Arial" w:hAnsi="Arial"/>
+        </w:rPr>
+        <w:t>fonts/</w:t>
+      </w:r>
+    </w:p>
+    <w:p>
+      <w:pPr>
+        <w:pStyle w:val="Normal"/>
+        <w:spacing w:lineRule="auto" w:line="240"/>
+        <w:rPr>
+          <w:rFonts w:ascii="Arial" w:hAnsi="Arial"/>
+        </w:rPr>
+      </w:pPr>
+      <w:r>
+        <w:rPr>
+          <w:rFonts w:ascii="Arial" w:hAnsi="Arial"/>
+        </w:rPr>
+        <w:t xml:space="preserve">│   │   └── </w:t>
+      </w:r>
+      <w:r>
+        <w:rPr>
+          <w:rFonts w:ascii="Arial" w:hAnsi="Arial"/>
+        </w:rPr>
+        <w:t>Cinzel-VariableFont_wght.ttf</w:t>
+      </w:r>
+    </w:p>
+    <w:p>
+      <w:pPr>
+        <w:pStyle w:val="Normal"/>
+        <w:spacing w:lineRule="auto" w:line="240"/>
+        <w:rPr>
+          <w:rFonts w:ascii="Arial" w:hAnsi="Arial"/>
+        </w:rPr>
+      </w:pPr>
+      <w:r>
+        <w:rPr>
+          <w:rFonts w:ascii="Arial" w:hAnsi="Arial"/>
+        </w:rPr>
+      </w:r>
+    </w:p>
+    <w:p>
+      <w:pPr>
+        <w:pStyle w:val="Heading1"/>
+        <w:rPr>
+          <w:rFonts w:ascii="Arial" w:hAnsi="Arial"/>
+        </w:rPr>
+      </w:pPr>
+      <w:r>
+        <w:rPr>
+          <w:rFonts w:ascii="Arial" w:hAnsi="Arial"/>
+        </w:rPr>
         <w:t>7. Valoración personal</w:t>
+      </w:r>
+    </w:p>
+    <w:p>
+      <w:pPr>
+        <w:pStyle w:val="Normal"/>
+        <w:rPr>
+          <w:rFonts w:ascii="Arial" w:hAnsi="Arial"/>
+        </w:rPr>
+      </w:pPr>
+      <w:r>
+        <w:rPr>
+          <w:rFonts w:ascii="Arial" w:hAnsi="Arial"/>
+        </w:rPr>
       </w:r>
     </w:p>
     <w:p>
@@ -463,10 +1302,14 @@
         <w:bidi w:val="0"/>
         <w:spacing w:lineRule="auto" w:line="276" w:before="0" w:after="200"/>
         <w:jc w:val="left"/>
-        <w:rPr/>
+        <w:rPr>
+          <w:rFonts w:ascii="Arial" w:hAnsi="Arial"/>
+        </w:rPr>
       </w:pPr>
       <w:r>
-        <w:rPr/>
+        <w:rPr>
+          <w:rFonts w:ascii="Arial" w:hAnsi="Arial"/>
+        </w:rPr>
         <w:t>Este trabajo me ha permitido poner en práctica de forma creativa los conocimientos de HTML y CSS, especialmente en cuanto a diseño estructurado, jerarquía visual, semántica web y uso del modelo de caja. Me ha resultado muy útil aprender a crear formularios y dar estilo a todos los elementos desde una hoja externa.</w:t>
       </w:r>
     </w:p>
@@ -512,6 +1355,7 @@
         </w:tabs>
         <w:ind w:left="1080" w:hanging="360"/>
       </w:pPr>
+      <w:rPr/>
     </w:lvl>
     <w:lvl w:ilvl="2">
       <w:start w:val="1"/>
@@ -524,6 +1368,7 @@
         </w:tabs>
         <w:ind w:left="1440" w:hanging="360"/>
       </w:pPr>
+      <w:rPr/>
     </w:lvl>
     <w:lvl w:ilvl="3">
       <w:start w:val="1"/>
@@ -536,6 +1381,7 @@
         </w:tabs>
         <w:ind w:left="1800" w:hanging="360"/>
       </w:pPr>
+      <w:rPr/>
     </w:lvl>
     <w:lvl w:ilvl="4">
       <w:start w:val="1"/>
@@ -548,6 +1394,7 @@
         </w:tabs>
         <w:ind w:left="2160" w:hanging="360"/>
       </w:pPr>
+      <w:rPr/>
     </w:lvl>
     <w:lvl w:ilvl="5">
       <w:start w:val="1"/>
@@ -560,6 +1407,7 @@
         </w:tabs>
         <w:ind w:left="2520" w:hanging="360"/>
       </w:pPr>
+      <w:rPr/>
     </w:lvl>
     <w:lvl w:ilvl="6">
       <w:start w:val="1"/>
@@ -572,6 +1420,7 @@
         </w:tabs>
         <w:ind w:left="2880" w:hanging="360"/>
       </w:pPr>
+      <w:rPr/>
     </w:lvl>
     <w:lvl w:ilvl="7">
       <w:start w:val="1"/>
@@ -584,6 +1433,7 @@
         </w:tabs>
         <w:ind w:left="3240" w:hanging="360"/>
       </w:pPr>
+      <w:rPr/>
     </w:lvl>
     <w:lvl w:ilvl="8">
       <w:start w:val="1"/>
@@ -596,6 +1446,7 @@
         </w:tabs>
         <w:ind w:left="3600" w:hanging="360"/>
       </w:pPr>
+      <w:rPr/>
     </w:lvl>
   </w:abstractNum>
   <w:abstractNum w:abstractNumId="2">
@@ -625,6 +1476,7 @@
         </w:tabs>
         <w:ind w:left="1080" w:hanging="360"/>
       </w:pPr>
+      <w:rPr/>
     </w:lvl>
     <w:lvl w:ilvl="2">
       <w:start w:val="1"/>
@@ -637,6 +1489,7 @@
         </w:tabs>
         <w:ind w:left="1440" w:hanging="360"/>
       </w:pPr>
+      <w:rPr/>
     </w:lvl>
     <w:lvl w:ilvl="3">
       <w:start w:val="1"/>
@@ -649,6 +1502,7 @@
         </w:tabs>
         <w:ind w:left="1800" w:hanging="360"/>
       </w:pPr>
+      <w:rPr/>
     </w:lvl>
     <w:lvl w:ilvl="4">
       <w:start w:val="1"/>
@@ -661,6 +1515,7 @@
         </w:tabs>
         <w:ind w:left="2160" w:hanging="360"/>
       </w:pPr>
+      <w:rPr/>
     </w:lvl>
     <w:lvl w:ilvl="5">
       <w:start w:val="1"/>
@@ -673,6 +1528,7 @@
         </w:tabs>
         <w:ind w:left="2520" w:hanging="360"/>
       </w:pPr>
+      <w:rPr/>
     </w:lvl>
     <w:lvl w:ilvl="6">
       <w:start w:val="1"/>
@@ -685,6 +1541,7 @@
         </w:tabs>
         <w:ind w:left="2880" w:hanging="360"/>
       </w:pPr>
+      <w:rPr/>
     </w:lvl>
     <w:lvl w:ilvl="7">
       <w:start w:val="1"/>
@@ -697,6 +1554,7 @@
         </w:tabs>
         <w:ind w:left="3240" w:hanging="360"/>
       </w:pPr>
+      <w:rPr/>
     </w:lvl>
     <w:lvl w:ilvl="8">
       <w:start w:val="1"/>
@@ -709,6 +1567,7 @@
         </w:tabs>
         <w:ind w:left="3600" w:hanging="360"/>
       </w:pPr>
+      <w:rPr/>
     </w:lvl>
   </w:abstractNum>
   <w:abstractNum w:abstractNumId="3">
@@ -738,6 +1597,7 @@
         </w:tabs>
         <w:ind w:left="1080" w:hanging="360"/>
       </w:pPr>
+      <w:rPr/>
     </w:lvl>
     <w:lvl w:ilvl="2">
       <w:start w:val="1"/>
@@ -750,6 +1610,7 @@
         </w:tabs>
         <w:ind w:left="1440" w:hanging="360"/>
       </w:pPr>
+      <w:rPr/>
     </w:lvl>
     <w:lvl w:ilvl="3">
       <w:start w:val="1"/>
@@ -762,6 +1623,7 @@
         </w:tabs>
         <w:ind w:left="1800" w:hanging="360"/>
       </w:pPr>
+      <w:rPr/>
     </w:lvl>
     <w:lvl w:ilvl="4">
       <w:start w:val="1"/>
@@ -774,6 +1636,7 @@
         </w:tabs>
         <w:ind w:left="2160" w:hanging="360"/>
       </w:pPr>
+      <w:rPr/>
     </w:lvl>
     <w:lvl w:ilvl="5">
       <w:start w:val="1"/>
@@ -786,6 +1649,7 @@
         </w:tabs>
         <w:ind w:left="2520" w:hanging="360"/>
       </w:pPr>
+      <w:rPr/>
     </w:lvl>
     <w:lvl w:ilvl="6">
       <w:start w:val="1"/>
@@ -798,6 +1662,7 @@
         </w:tabs>
         <w:ind w:left="2880" w:hanging="360"/>
       </w:pPr>
+      <w:rPr/>
     </w:lvl>
     <w:lvl w:ilvl="7">
       <w:start w:val="1"/>
@@ -810,6 +1675,7 @@
         </w:tabs>
         <w:ind w:left="3240" w:hanging="360"/>
       </w:pPr>
+      <w:rPr/>
     </w:lvl>
     <w:lvl w:ilvl="8">
       <w:start w:val="1"/>
@@ -822,6 +1688,7 @@
         </w:tabs>
         <w:ind w:left="3600" w:hanging="360"/>
       </w:pPr>
+      <w:rPr/>
     </w:lvl>
   </w:abstractNum>
   <w:abstractNum w:abstractNumId="4">
@@ -849,6 +1716,7 @@
         </w:tabs>
         <w:ind w:left="1080" w:hanging="360"/>
       </w:pPr>
+      <w:rPr/>
     </w:lvl>
     <w:lvl w:ilvl="2">
       <w:start w:val="1"/>
@@ -861,6 +1729,7 @@
         </w:tabs>
         <w:ind w:left="1440" w:hanging="360"/>
       </w:pPr>
+      <w:rPr/>
     </w:lvl>
     <w:lvl w:ilvl="3">
       <w:start w:val="1"/>
@@ -873,6 +1742,7 @@
         </w:tabs>
         <w:ind w:left="1800" w:hanging="360"/>
       </w:pPr>
+      <w:rPr/>
     </w:lvl>
     <w:lvl w:ilvl="4">
       <w:start w:val="1"/>
@@ -885,6 +1755,7 @@
         </w:tabs>
         <w:ind w:left="2160" w:hanging="360"/>
       </w:pPr>
+      <w:rPr/>
     </w:lvl>
     <w:lvl w:ilvl="5">
       <w:start w:val="1"/>
@@ -897,6 +1768,7 @@
         </w:tabs>
         <w:ind w:left="2520" w:hanging="360"/>
       </w:pPr>
+      <w:rPr/>
     </w:lvl>
     <w:lvl w:ilvl="6">
       <w:start w:val="1"/>
@@ -909,6 +1781,7 @@
         </w:tabs>
         <w:ind w:left="2880" w:hanging="360"/>
       </w:pPr>
+      <w:rPr/>
     </w:lvl>
     <w:lvl w:ilvl="7">
       <w:start w:val="1"/>
@@ -921,6 +1794,7 @@
         </w:tabs>
         <w:ind w:left="3240" w:hanging="360"/>
       </w:pPr>
+      <w:rPr/>
     </w:lvl>
     <w:lvl w:ilvl="8">
       <w:start w:val="1"/>
@@ -933,6 +1807,7 @@
         </w:tabs>
         <w:ind w:left="3600" w:hanging="360"/>
       </w:pPr>
+      <w:rPr/>
     </w:lvl>
   </w:abstractNum>
   <w:abstractNum w:abstractNumId="5">
@@ -960,6 +1835,7 @@
         </w:tabs>
         <w:ind w:left="1080" w:hanging="360"/>
       </w:pPr>
+      <w:rPr/>
     </w:lvl>
     <w:lvl w:ilvl="2">
       <w:start w:val="1"/>
@@ -972,6 +1848,7 @@
         </w:tabs>
         <w:ind w:left="1440" w:hanging="360"/>
       </w:pPr>
+      <w:rPr/>
     </w:lvl>
     <w:lvl w:ilvl="3">
       <w:start w:val="1"/>
@@ -984,6 +1861,7 @@
         </w:tabs>
         <w:ind w:left="1800" w:hanging="360"/>
       </w:pPr>
+      <w:rPr/>
     </w:lvl>
     <w:lvl w:ilvl="4">
       <w:start w:val="1"/>
@@ -996,6 +1874,7 @@
         </w:tabs>
         <w:ind w:left="2160" w:hanging="360"/>
       </w:pPr>
+      <w:rPr/>
     </w:lvl>
     <w:lvl w:ilvl="5">
       <w:start w:val="1"/>
@@ -1008,6 +1887,7 @@
         </w:tabs>
         <w:ind w:left="2520" w:hanging="360"/>
       </w:pPr>
+      <w:rPr/>
     </w:lvl>
     <w:lvl w:ilvl="6">
       <w:start w:val="1"/>
@@ -1020,6 +1900,7 @@
         </w:tabs>
         <w:ind w:left="2880" w:hanging="360"/>
       </w:pPr>
+      <w:rPr/>
     </w:lvl>
     <w:lvl w:ilvl="7">
       <w:start w:val="1"/>
@@ -1032,6 +1913,7 @@
         </w:tabs>
         <w:ind w:left="3240" w:hanging="360"/>
       </w:pPr>
+      <w:rPr/>
     </w:lvl>
     <w:lvl w:ilvl="8">
       <w:start w:val="1"/>
@@ -1044,6 +1926,7 @@
         </w:tabs>
         <w:ind w:left="3600" w:hanging="360"/>
       </w:pPr>
+      <w:rPr/>
     </w:lvl>
   </w:abstractNum>
   <w:abstractNum w:abstractNumId="6">
@@ -1071,6 +1954,7 @@
         </w:tabs>
         <w:ind w:left="1080" w:hanging="360"/>
       </w:pPr>
+      <w:rPr/>
     </w:lvl>
     <w:lvl w:ilvl="2">
       <w:start w:val="1"/>
@@ -1083,6 +1967,7 @@
         </w:tabs>
         <w:ind w:left="1440" w:hanging="360"/>
       </w:pPr>
+      <w:rPr/>
     </w:lvl>
     <w:lvl w:ilvl="3">
       <w:start w:val="1"/>
@@ -1095,6 +1980,7 @@
         </w:tabs>
         <w:ind w:left="1800" w:hanging="360"/>
       </w:pPr>
+      <w:rPr/>
     </w:lvl>
     <w:lvl w:ilvl="4">
       <w:start w:val="1"/>
@@ -1107,6 +1993,7 @@
         </w:tabs>
         <w:ind w:left="2160" w:hanging="360"/>
       </w:pPr>
+      <w:rPr/>
     </w:lvl>
     <w:lvl w:ilvl="5">
       <w:start w:val="1"/>
@@ -1119,6 +2006,7 @@
         </w:tabs>
         <w:ind w:left="2520" w:hanging="360"/>
       </w:pPr>
+      <w:rPr/>
     </w:lvl>
     <w:lvl w:ilvl="6">
       <w:start w:val="1"/>
@@ -1131,6 +2019,7 @@
         </w:tabs>
         <w:ind w:left="2880" w:hanging="360"/>
       </w:pPr>
+      <w:rPr/>
     </w:lvl>
     <w:lvl w:ilvl="7">
       <w:start w:val="1"/>
@@ -1143,6 +2032,7 @@
         </w:tabs>
         <w:ind w:left="3240" w:hanging="360"/>
       </w:pPr>
+      <w:rPr/>
     </w:lvl>
     <w:lvl w:ilvl="8">
       <w:start w:val="1"/>
@@ -1155,9 +2045,421 @@
         </w:tabs>
         <w:ind w:left="3600" w:hanging="360"/>
       </w:pPr>
+      <w:rPr/>
     </w:lvl>
   </w:abstractNum>
   <w:abstractNum w:abstractNumId="7">
+    <w:lvl w:ilvl="0">
+      <w:start w:val="1"/>
+      <w:numFmt w:val="bullet"/>
+      <w:lvlText w:val=""/>
+      <w:lvlJc w:val="left"/>
+      <w:pPr>
+        <w:tabs>
+          <w:tab w:val="num" w:pos="709"/>
+        </w:tabs>
+        <w:ind w:left="709" w:hanging="283"/>
+      </w:pPr>
+      <w:rPr>
+        <w:rFonts w:ascii="Symbol" w:hAnsi="Symbol" w:cs="Symbol" w:hint="default"/>
+      </w:rPr>
+    </w:lvl>
+    <w:lvl w:ilvl="1">
+      <w:start w:val="1"/>
+      <w:numFmt w:val="bullet"/>
+      <w:lvlText w:val=""/>
+      <w:lvlJc w:val="left"/>
+      <w:pPr>
+        <w:tabs>
+          <w:tab w:val="num" w:pos="1418"/>
+        </w:tabs>
+        <w:ind w:left="1418" w:hanging="283"/>
+      </w:pPr>
+      <w:rPr>
+        <w:rFonts w:ascii="Symbol" w:hAnsi="Symbol" w:cs="Symbol" w:hint="default"/>
+      </w:rPr>
+    </w:lvl>
+    <w:lvl w:ilvl="2">
+      <w:start w:val="1"/>
+      <w:numFmt w:val="bullet"/>
+      <w:lvlText w:val=""/>
+      <w:lvlJc w:val="left"/>
+      <w:pPr>
+        <w:tabs>
+          <w:tab w:val="num" w:pos="2127"/>
+        </w:tabs>
+        <w:ind w:left="2127" w:hanging="283"/>
+      </w:pPr>
+      <w:rPr>
+        <w:rFonts w:ascii="Symbol" w:hAnsi="Symbol" w:cs="Symbol" w:hint="default"/>
+      </w:rPr>
+    </w:lvl>
+    <w:lvl w:ilvl="3">
+      <w:start w:val="1"/>
+      <w:numFmt w:val="bullet"/>
+      <w:lvlText w:val=""/>
+      <w:lvlJc w:val="left"/>
+      <w:pPr>
+        <w:tabs>
+          <w:tab w:val="num" w:pos="2836"/>
+        </w:tabs>
+        <w:ind w:left="2836" w:hanging="283"/>
+      </w:pPr>
+      <w:rPr>
+        <w:rFonts w:ascii="Symbol" w:hAnsi="Symbol" w:cs="Symbol" w:hint="default"/>
+      </w:rPr>
+    </w:lvl>
+    <w:lvl w:ilvl="4">
+      <w:start w:val="1"/>
+      <w:numFmt w:val="bullet"/>
+      <w:lvlText w:val=""/>
+      <w:lvlJc w:val="left"/>
+      <w:pPr>
+        <w:tabs>
+          <w:tab w:val="num" w:pos="3545"/>
+        </w:tabs>
+        <w:ind w:left="3545" w:hanging="283"/>
+      </w:pPr>
+      <w:rPr>
+        <w:rFonts w:ascii="Symbol" w:hAnsi="Symbol" w:cs="Symbol" w:hint="default"/>
+      </w:rPr>
+    </w:lvl>
+    <w:lvl w:ilvl="5">
+      <w:start w:val="1"/>
+      <w:numFmt w:val="bullet"/>
+      <w:lvlText w:val=""/>
+      <w:lvlJc w:val="left"/>
+      <w:pPr>
+        <w:tabs>
+          <w:tab w:val="num" w:pos="4254"/>
+        </w:tabs>
+        <w:ind w:left="4254" w:hanging="283"/>
+      </w:pPr>
+      <w:rPr>
+        <w:rFonts w:ascii="Symbol" w:hAnsi="Symbol" w:cs="Symbol" w:hint="default"/>
+      </w:rPr>
+    </w:lvl>
+    <w:lvl w:ilvl="6">
+      <w:start w:val="1"/>
+      <w:numFmt w:val="bullet"/>
+      <w:lvlText w:val=""/>
+      <w:lvlJc w:val="left"/>
+      <w:pPr>
+        <w:tabs>
+          <w:tab w:val="num" w:pos="4963"/>
+        </w:tabs>
+        <w:ind w:left="4963" w:hanging="283"/>
+      </w:pPr>
+      <w:rPr>
+        <w:rFonts w:ascii="Symbol" w:hAnsi="Symbol" w:cs="Symbol" w:hint="default"/>
+      </w:rPr>
+    </w:lvl>
+    <w:lvl w:ilvl="7">
+      <w:start w:val="1"/>
+      <w:numFmt w:val="bullet"/>
+      <w:lvlText w:val=""/>
+      <w:lvlJc w:val="left"/>
+      <w:pPr>
+        <w:tabs>
+          <w:tab w:val="num" w:pos="5672"/>
+        </w:tabs>
+        <w:ind w:left="5672" w:hanging="283"/>
+      </w:pPr>
+      <w:rPr>
+        <w:rFonts w:ascii="Symbol" w:hAnsi="Symbol" w:cs="Symbol" w:hint="default"/>
+      </w:rPr>
+    </w:lvl>
+    <w:lvl w:ilvl="8">
+      <w:start w:val="1"/>
+      <w:numFmt w:val="bullet"/>
+      <w:lvlText w:val=""/>
+      <w:lvlJc w:val="left"/>
+      <w:pPr>
+        <w:tabs>
+          <w:tab w:val="num" w:pos="6381"/>
+        </w:tabs>
+        <w:ind w:left="6381" w:hanging="283"/>
+      </w:pPr>
+      <w:rPr>
+        <w:rFonts w:ascii="Symbol" w:hAnsi="Symbol" w:cs="Symbol" w:hint="default"/>
+      </w:rPr>
+    </w:lvl>
+  </w:abstractNum>
+  <w:abstractNum w:abstractNumId="8">
+    <w:lvl w:ilvl="0">
+      <w:start w:val="1"/>
+      <w:numFmt w:val="bullet"/>
+      <w:lvlText w:val=""/>
+      <w:lvlJc w:val="left"/>
+      <w:pPr>
+        <w:tabs>
+          <w:tab w:val="num" w:pos="709"/>
+        </w:tabs>
+        <w:ind w:left="709" w:hanging="283"/>
+      </w:pPr>
+      <w:rPr>
+        <w:rFonts w:ascii="Symbol" w:hAnsi="Symbol" w:cs="Symbol" w:hint="default"/>
+      </w:rPr>
+    </w:lvl>
+    <w:lvl w:ilvl="1">
+      <w:start w:val="1"/>
+      <w:numFmt w:val="bullet"/>
+      <w:lvlText w:val=""/>
+      <w:lvlJc w:val="left"/>
+      <w:pPr>
+        <w:tabs>
+          <w:tab w:val="num" w:pos="1418"/>
+        </w:tabs>
+        <w:ind w:left="1418" w:hanging="283"/>
+      </w:pPr>
+      <w:rPr>
+        <w:rFonts w:ascii="Symbol" w:hAnsi="Symbol" w:cs="Symbol" w:hint="default"/>
+      </w:rPr>
+    </w:lvl>
+    <w:lvl w:ilvl="2">
+      <w:start w:val="1"/>
+      <w:numFmt w:val="bullet"/>
+      <w:lvlText w:val=""/>
+      <w:lvlJc w:val="left"/>
+      <w:pPr>
+        <w:tabs>
+          <w:tab w:val="num" w:pos="2127"/>
+        </w:tabs>
+        <w:ind w:left="2127" w:hanging="283"/>
+      </w:pPr>
+      <w:rPr>
+        <w:rFonts w:ascii="Symbol" w:hAnsi="Symbol" w:cs="Symbol" w:hint="default"/>
+      </w:rPr>
+    </w:lvl>
+    <w:lvl w:ilvl="3">
+      <w:start w:val="1"/>
+      <w:numFmt w:val="bullet"/>
+      <w:lvlText w:val=""/>
+      <w:lvlJc w:val="left"/>
+      <w:pPr>
+        <w:tabs>
+          <w:tab w:val="num" w:pos="2836"/>
+        </w:tabs>
+        <w:ind w:left="2836" w:hanging="283"/>
+      </w:pPr>
+      <w:rPr>
+        <w:rFonts w:ascii="Symbol" w:hAnsi="Symbol" w:cs="Symbol" w:hint="default"/>
+      </w:rPr>
+    </w:lvl>
+    <w:lvl w:ilvl="4">
+      <w:start w:val="1"/>
+      <w:numFmt w:val="bullet"/>
+      <w:lvlText w:val=""/>
+      <w:lvlJc w:val="left"/>
+      <w:pPr>
+        <w:tabs>
+          <w:tab w:val="num" w:pos="3545"/>
+        </w:tabs>
+        <w:ind w:left="3545" w:hanging="283"/>
+      </w:pPr>
+      <w:rPr>
+        <w:rFonts w:ascii="Symbol" w:hAnsi="Symbol" w:cs="Symbol" w:hint="default"/>
+      </w:rPr>
+    </w:lvl>
+    <w:lvl w:ilvl="5">
+      <w:start w:val="1"/>
+      <w:numFmt w:val="bullet"/>
+      <w:lvlText w:val=""/>
+      <w:lvlJc w:val="left"/>
+      <w:pPr>
+        <w:tabs>
+          <w:tab w:val="num" w:pos="4254"/>
+        </w:tabs>
+        <w:ind w:left="4254" w:hanging="283"/>
+      </w:pPr>
+      <w:rPr>
+        <w:rFonts w:ascii="Symbol" w:hAnsi="Symbol" w:cs="Symbol" w:hint="default"/>
+      </w:rPr>
+    </w:lvl>
+    <w:lvl w:ilvl="6">
+      <w:start w:val="1"/>
+      <w:numFmt w:val="bullet"/>
+      <w:lvlText w:val=""/>
+      <w:lvlJc w:val="left"/>
+      <w:pPr>
+        <w:tabs>
+          <w:tab w:val="num" w:pos="4963"/>
+        </w:tabs>
+        <w:ind w:left="4963" w:hanging="283"/>
+      </w:pPr>
+      <w:rPr>
+        <w:rFonts w:ascii="Symbol" w:hAnsi="Symbol" w:cs="Symbol" w:hint="default"/>
+      </w:rPr>
+    </w:lvl>
+    <w:lvl w:ilvl="7">
+      <w:start w:val="1"/>
+      <w:numFmt w:val="bullet"/>
+      <w:lvlText w:val=""/>
+      <w:lvlJc w:val="left"/>
+      <w:pPr>
+        <w:tabs>
+          <w:tab w:val="num" w:pos="5672"/>
+        </w:tabs>
+        <w:ind w:left="5672" w:hanging="283"/>
+      </w:pPr>
+      <w:rPr>
+        <w:rFonts w:ascii="Symbol" w:hAnsi="Symbol" w:cs="Symbol" w:hint="default"/>
+      </w:rPr>
+    </w:lvl>
+    <w:lvl w:ilvl="8">
+      <w:start w:val="1"/>
+      <w:numFmt w:val="bullet"/>
+      <w:lvlText w:val=""/>
+      <w:lvlJc w:val="left"/>
+      <w:pPr>
+        <w:tabs>
+          <w:tab w:val="num" w:pos="6381"/>
+        </w:tabs>
+        <w:ind w:left="6381" w:hanging="283"/>
+      </w:pPr>
+      <w:rPr>
+        <w:rFonts w:ascii="Symbol" w:hAnsi="Symbol" w:cs="Symbol" w:hint="default"/>
+      </w:rPr>
+    </w:lvl>
+  </w:abstractNum>
+  <w:abstractNum w:abstractNumId="9">
+    <w:lvl w:ilvl="0">
+      <w:start w:val="1"/>
+      <w:numFmt w:val="bullet"/>
+      <w:lvlText w:val=""/>
+      <w:lvlJc w:val="left"/>
+      <w:pPr>
+        <w:tabs>
+          <w:tab w:val="num" w:pos="720"/>
+        </w:tabs>
+        <w:ind w:left="720" w:hanging="360"/>
+      </w:pPr>
+      <w:rPr>
+        <w:rFonts w:ascii="Symbol" w:hAnsi="Symbol" w:cs="Symbol" w:hint="default"/>
+      </w:rPr>
+    </w:lvl>
+    <w:lvl w:ilvl="1">
+      <w:start w:val="1"/>
+      <w:numFmt w:val="bullet"/>
+      <w:lvlText w:val="◦"/>
+      <w:lvlJc w:val="left"/>
+      <w:pPr>
+        <w:tabs>
+          <w:tab w:val="num" w:pos="1080"/>
+        </w:tabs>
+        <w:ind w:left="1080" w:hanging="360"/>
+      </w:pPr>
+      <w:rPr>
+        <w:rFonts w:ascii="OpenSymbol" w:hAnsi="OpenSymbol" w:cs="OpenSymbol" w:hint="default"/>
+      </w:rPr>
+    </w:lvl>
+    <w:lvl w:ilvl="2">
+      <w:start w:val="1"/>
+      <w:numFmt w:val="bullet"/>
+      <w:lvlText w:val="▪"/>
+      <w:lvlJc w:val="left"/>
+      <w:pPr>
+        <w:tabs>
+          <w:tab w:val="num" w:pos="1440"/>
+        </w:tabs>
+        <w:ind w:left="1440" w:hanging="360"/>
+      </w:pPr>
+      <w:rPr>
+        <w:rFonts w:ascii="OpenSymbol" w:hAnsi="OpenSymbol" w:cs="OpenSymbol" w:hint="default"/>
+      </w:rPr>
+    </w:lvl>
+    <w:lvl w:ilvl="3">
+      <w:start w:val="1"/>
+      <w:numFmt w:val="bullet"/>
+      <w:lvlText w:val=""/>
+      <w:lvlJc w:val="left"/>
+      <w:pPr>
+        <w:tabs>
+          <w:tab w:val="num" w:pos="1800"/>
+        </w:tabs>
+        <w:ind w:left="1800" w:hanging="360"/>
+      </w:pPr>
+      <w:rPr>
+        <w:rFonts w:ascii="Symbol" w:hAnsi="Symbol" w:cs="Symbol" w:hint="default"/>
+      </w:rPr>
+    </w:lvl>
+    <w:lvl w:ilvl="4">
+      <w:start w:val="1"/>
+      <w:numFmt w:val="bullet"/>
+      <w:lvlText w:val="◦"/>
+      <w:lvlJc w:val="left"/>
+      <w:pPr>
+        <w:tabs>
+          <w:tab w:val="num" w:pos="2160"/>
+        </w:tabs>
+        <w:ind w:left="2160" w:hanging="360"/>
+      </w:pPr>
+      <w:rPr>
+        <w:rFonts w:ascii="OpenSymbol" w:hAnsi="OpenSymbol" w:cs="OpenSymbol" w:hint="default"/>
+      </w:rPr>
+    </w:lvl>
+    <w:lvl w:ilvl="5">
+      <w:start w:val="1"/>
+      <w:numFmt w:val="bullet"/>
+      <w:lvlText w:val="▪"/>
+      <w:lvlJc w:val="left"/>
+      <w:pPr>
+        <w:tabs>
+          <w:tab w:val="num" w:pos="2520"/>
+        </w:tabs>
+        <w:ind w:left="2520" w:hanging="360"/>
+      </w:pPr>
+      <w:rPr>
+        <w:rFonts w:ascii="OpenSymbol" w:hAnsi="OpenSymbol" w:cs="OpenSymbol" w:hint="default"/>
+      </w:rPr>
+    </w:lvl>
+    <w:lvl w:ilvl="6">
+      <w:start w:val="1"/>
+      <w:numFmt w:val="bullet"/>
+      <w:lvlText w:val=""/>
+      <w:lvlJc w:val="left"/>
+      <w:pPr>
+        <w:tabs>
+          <w:tab w:val="num" w:pos="2880"/>
+        </w:tabs>
+        <w:ind w:left="2880" w:hanging="360"/>
+      </w:pPr>
+      <w:rPr>
+        <w:rFonts w:ascii="Symbol" w:hAnsi="Symbol" w:cs="Symbol" w:hint="default"/>
+      </w:rPr>
+    </w:lvl>
+    <w:lvl w:ilvl="7">
+      <w:start w:val="1"/>
+      <w:numFmt w:val="bullet"/>
+      <w:lvlText w:val="◦"/>
+      <w:lvlJc w:val="left"/>
+      <w:pPr>
+        <w:tabs>
+          <w:tab w:val="num" w:pos="3240"/>
+        </w:tabs>
+        <w:ind w:left="3240" w:hanging="360"/>
+      </w:pPr>
+      <w:rPr>
+        <w:rFonts w:ascii="OpenSymbol" w:hAnsi="OpenSymbol" w:cs="OpenSymbol" w:hint="default"/>
+      </w:rPr>
+    </w:lvl>
+    <w:lvl w:ilvl="8">
+      <w:start w:val="1"/>
+      <w:numFmt w:val="bullet"/>
+      <w:lvlText w:val="▪"/>
+      <w:lvlJc w:val="left"/>
+      <w:pPr>
+        <w:tabs>
+          <w:tab w:val="num" w:pos="3600"/>
+        </w:tabs>
+        <w:ind w:left="3600" w:hanging="360"/>
+      </w:pPr>
+      <w:rPr>
+        <w:rFonts w:ascii="OpenSymbol" w:hAnsi="OpenSymbol" w:cs="OpenSymbol" w:hint="default"/>
+      </w:rPr>
+    </w:lvl>
+  </w:abstractNum>
+  <w:abstractNum w:abstractNumId="10">
     <w:lvl w:ilvl="0">
       <w:start w:val="1"/>
       <w:numFmt w:val="none"/>
@@ -1297,6 +2599,15 @@
   <w:num w:numId="7">
     <w:abstractNumId w:val="7"/>
   </w:num>
+  <w:num w:numId="8">
+    <w:abstractNumId w:val="8"/>
+  </w:num>
+  <w:num w:numId="9">
+    <w:abstractNumId w:val="9"/>
+  </w:num>
+  <w:num w:numId="10">
+    <w:abstractNumId w:val="10"/>
+  </w:num>
 </w:numbering>
 </file>
 
@@ -1305,7 +2616,7 @@
   <w:docDefaults>
     <w:rPrDefault>
       <w:rPr>
-        <w:rFonts w:ascii="Cambria" w:hAnsi="Cambria" w:eastAsia="ＭＳ 明朝" w:cs="" w:asciiTheme="minorHAnsi" w:cstheme="minorBidi" w:eastAsiaTheme="minorEastAsia" w:hAnsiTheme="minorHAnsi"/>
+        <w:rFonts w:ascii="Cambria" w:hAnsi="Cambria" w:eastAsia="" w:cs="" w:asciiTheme="minorHAnsi" w:cstheme="minorBidi" w:eastAsiaTheme="minorEastAsia" w:hAnsiTheme="minorHAnsi"/>
         <w:sz w:val="22"/>
         <w:szCs w:val="22"/>
         <w:lang w:val="en-US" w:eastAsia="en-US" w:bidi="ar-SA"/>
@@ -1462,12 +2773,13 @@
     <w:rsid w:val="00fc693f"/>
     <w:pPr>
       <w:widowControl/>
+      <w:suppressAutoHyphens w:val="true"/>
       <w:bidi w:val="0"/>
       <w:spacing w:lineRule="auto" w:line="276" w:before="0" w:after="200"/>
       <w:jc w:val="left"/>
     </w:pPr>
     <w:rPr>
-      <w:rFonts w:ascii="Cambria" w:hAnsi="Cambria" w:eastAsia="ＭＳ 明朝" w:cs="" w:asciiTheme="minorHAnsi" w:cstheme="minorBidi" w:eastAsiaTheme="minorEastAsia" w:hAnsiTheme="minorHAnsi"/>
+      <w:rFonts w:ascii="Cambria" w:hAnsi="Cambria" w:eastAsia="" w:cs="" w:asciiTheme="minorHAnsi" w:cstheme="minorBidi" w:eastAsiaTheme="minorEastAsia" w:hAnsiTheme="minorHAnsi"/>
       <w:color w:val="auto"/>
       <w:kern w:val="0"/>
       <w:sz w:val="22"/>
@@ -1490,7 +2802,7 @@
       <w:outlineLvl w:val="0"/>
     </w:pPr>
     <w:rPr>
-      <w:rFonts w:ascii="Calibri" w:hAnsi="Calibri" w:eastAsia="ＭＳ ゴシック" w:cs="" w:asciiTheme="majorHAnsi" w:cstheme="majorBidi" w:eastAsiaTheme="majorEastAsia" w:hAnsiTheme="majorHAnsi"/>
+      <w:rFonts w:ascii="Calibri" w:hAnsi="Calibri" w:eastAsia="" w:cs="" w:asciiTheme="majorHAnsi" w:cstheme="majorBidi" w:eastAsiaTheme="majorEastAsia" w:hAnsiTheme="majorHAnsi"/>
       <w:b/>
       <w:bCs/>
       <w:color w:themeColor="accent1" w:themeShade="bf" w:val="365F91"/>
@@ -1514,7 +2826,7 @@
       <w:outlineLvl w:val="1"/>
     </w:pPr>
     <w:rPr>
-      <w:rFonts w:ascii="Calibri" w:hAnsi="Calibri" w:eastAsia="ＭＳ ゴシック" w:cs="" w:asciiTheme="majorHAnsi" w:cstheme="majorBidi" w:eastAsiaTheme="majorEastAsia" w:hAnsiTheme="majorHAnsi"/>
+      <w:rFonts w:ascii="Calibri" w:hAnsi="Calibri" w:eastAsia="" w:cs="" w:asciiTheme="majorHAnsi" w:cstheme="majorBidi" w:eastAsiaTheme="majorEastAsia" w:hAnsiTheme="majorHAnsi"/>
       <w:b/>
       <w:bCs/>
       <w:color w:themeColor="accent1" w:val="4F81BD"/>
@@ -1538,7 +2850,7 @@
       <w:outlineLvl w:val="2"/>
     </w:pPr>
     <w:rPr>
-      <w:rFonts w:ascii="Calibri" w:hAnsi="Calibri" w:eastAsia="ＭＳ ゴシック" w:cs="" w:asciiTheme="majorHAnsi" w:cstheme="majorBidi" w:eastAsiaTheme="majorEastAsia" w:hAnsiTheme="majorHAnsi"/>
+      <w:rFonts w:ascii="Calibri" w:hAnsi="Calibri" w:eastAsia="" w:cs="" w:asciiTheme="majorHAnsi" w:cstheme="majorBidi" w:eastAsiaTheme="majorEastAsia" w:hAnsiTheme="majorHAnsi"/>
       <w:b/>
       <w:bCs/>
       <w:color w:themeColor="accent1" w:val="4F81BD"/>
@@ -1561,7 +2873,7 @@
       <w:outlineLvl w:val="3"/>
     </w:pPr>
     <w:rPr>
-      <w:rFonts w:ascii="Calibri" w:hAnsi="Calibri" w:eastAsia="ＭＳ ゴシック" w:cs="" w:asciiTheme="majorHAnsi" w:cstheme="majorBidi" w:eastAsiaTheme="majorEastAsia" w:hAnsiTheme="majorHAnsi"/>
+      <w:rFonts w:ascii="Calibri" w:hAnsi="Calibri" w:eastAsia="" w:cs="" w:asciiTheme="majorHAnsi" w:cstheme="majorBidi" w:eastAsiaTheme="majorEastAsia" w:hAnsiTheme="majorHAnsi"/>
       <w:b/>
       <w:bCs/>
       <w:i/>
@@ -1586,7 +2898,7 @@
       <w:outlineLvl w:val="4"/>
     </w:pPr>
     <w:rPr>
-      <w:rFonts w:ascii="Calibri" w:hAnsi="Calibri" w:eastAsia="ＭＳ ゴシック" w:cs="" w:asciiTheme="majorHAnsi" w:cstheme="majorBidi" w:eastAsiaTheme="majorEastAsia" w:hAnsiTheme="majorHAnsi"/>
+      <w:rFonts w:ascii="Calibri" w:hAnsi="Calibri" w:eastAsia="" w:cs="" w:asciiTheme="majorHAnsi" w:cstheme="majorBidi" w:eastAsiaTheme="majorEastAsia" w:hAnsiTheme="majorHAnsi"/>
       <w:color w:themeColor="accent1" w:themeShade="7f" w:val="243F60"/>
     </w:rPr>
   </w:style>
@@ -1607,7 +2919,7 @@
       <w:outlineLvl w:val="5"/>
     </w:pPr>
     <w:rPr>
-      <w:rFonts w:ascii="Calibri" w:hAnsi="Calibri" w:eastAsia="ＭＳ ゴシック" w:cs="" w:asciiTheme="majorHAnsi" w:cstheme="majorBidi" w:eastAsiaTheme="majorEastAsia" w:hAnsiTheme="majorHAnsi"/>
+      <w:rFonts w:ascii="Calibri" w:hAnsi="Calibri" w:eastAsia="" w:cs="" w:asciiTheme="majorHAnsi" w:cstheme="majorBidi" w:eastAsiaTheme="majorEastAsia" w:hAnsiTheme="majorHAnsi"/>
       <w:i/>
       <w:iCs/>
       <w:color w:themeColor="accent1" w:themeShade="7f" w:val="243F60"/>
@@ -1630,7 +2942,7 @@
       <w:outlineLvl w:val="6"/>
     </w:pPr>
     <w:rPr>
-      <w:rFonts w:ascii="Calibri" w:hAnsi="Calibri" w:eastAsia="ＭＳ ゴシック" w:cs="" w:asciiTheme="majorHAnsi" w:cstheme="majorBidi" w:eastAsiaTheme="majorEastAsia" w:hAnsiTheme="majorHAnsi"/>
+      <w:rFonts w:ascii="Calibri" w:hAnsi="Calibri" w:eastAsia="" w:cs="" w:asciiTheme="majorHAnsi" w:cstheme="majorBidi" w:eastAsiaTheme="majorEastAsia" w:hAnsiTheme="majorHAnsi"/>
       <w:i/>
       <w:iCs/>
       <w:color w:themeColor="text1" w:themeTint="bf" w:val="404040"/>
@@ -1653,7 +2965,7 @@
       <w:outlineLvl w:val="7"/>
     </w:pPr>
     <w:rPr>
-      <w:rFonts w:ascii="Calibri" w:hAnsi="Calibri" w:eastAsia="ＭＳ ゴシック" w:cs="" w:asciiTheme="majorHAnsi" w:cstheme="majorBidi" w:eastAsiaTheme="majorEastAsia" w:hAnsiTheme="majorHAnsi"/>
+      <w:rFonts w:ascii="Calibri" w:hAnsi="Calibri" w:eastAsia="" w:cs="" w:asciiTheme="majorHAnsi" w:cstheme="majorBidi" w:eastAsiaTheme="majorEastAsia" w:hAnsiTheme="majorHAnsi"/>
       <w:color w:themeColor="accent1" w:val="4F81BD"/>
       <w:sz w:val="20"/>
       <w:szCs w:val="20"/>
@@ -1676,7 +2988,7 @@
       <w:outlineLvl w:val="8"/>
     </w:pPr>
     <w:rPr>
-      <w:rFonts w:ascii="Calibri" w:hAnsi="Calibri" w:eastAsia="ＭＳ ゴシック" w:cs="" w:asciiTheme="majorHAnsi" w:cstheme="majorBidi" w:eastAsiaTheme="majorEastAsia" w:hAnsiTheme="majorHAnsi"/>
+      <w:rFonts w:ascii="Calibri" w:hAnsi="Calibri" w:eastAsia="" w:cs="" w:asciiTheme="majorHAnsi" w:cstheme="majorBidi" w:eastAsiaTheme="majorEastAsia" w:hAnsiTheme="majorHAnsi"/>
       <w:i/>
       <w:iCs/>
       <w:color w:themeColor="text1" w:themeTint="bf" w:val="404040"/>
@@ -1715,7 +3027,7 @@
     <w:qFormat/>
     <w:rsid w:val="00fc693f"/>
     <w:rPr>
-      <w:rFonts w:ascii="Calibri" w:hAnsi="Calibri" w:eastAsia="ＭＳ ゴシック" w:cs="" w:asciiTheme="majorHAnsi" w:cstheme="majorBidi" w:eastAsiaTheme="majorEastAsia" w:hAnsiTheme="majorHAnsi"/>
+      <w:rFonts w:ascii="Calibri" w:hAnsi="Calibri" w:eastAsia="" w:cs="" w:asciiTheme="majorHAnsi" w:cstheme="majorBidi" w:eastAsiaTheme="majorEastAsia" w:hAnsiTheme="majorHAnsi"/>
       <w:b/>
       <w:bCs/>
       <w:color w:themeColor="accent1" w:themeShade="bf" w:val="365F91"/>
@@ -1730,7 +3042,7 @@
     <w:qFormat/>
     <w:rsid w:val="00fc693f"/>
     <w:rPr>
-      <w:rFonts w:ascii="Calibri" w:hAnsi="Calibri" w:eastAsia="ＭＳ ゴシック" w:cs="" w:asciiTheme="majorHAnsi" w:cstheme="majorBidi" w:eastAsiaTheme="majorEastAsia" w:hAnsiTheme="majorHAnsi"/>
+      <w:rFonts w:ascii="Calibri" w:hAnsi="Calibri" w:eastAsia="" w:cs="" w:asciiTheme="majorHAnsi" w:cstheme="majorBidi" w:eastAsiaTheme="majorEastAsia" w:hAnsiTheme="majorHAnsi"/>
       <w:b/>
       <w:bCs/>
       <w:color w:themeColor="accent1" w:val="4F81BD"/>
@@ -1745,7 +3057,7 @@
     <w:qFormat/>
     <w:rsid w:val="00fc693f"/>
     <w:rPr>
-      <w:rFonts w:ascii="Calibri" w:hAnsi="Calibri" w:eastAsia="ＭＳ ゴシック" w:cs="" w:asciiTheme="majorHAnsi" w:cstheme="majorBidi" w:eastAsiaTheme="majorEastAsia" w:hAnsiTheme="majorHAnsi"/>
+      <w:rFonts w:ascii="Calibri" w:hAnsi="Calibri" w:eastAsia="" w:cs="" w:asciiTheme="majorHAnsi" w:cstheme="majorBidi" w:eastAsiaTheme="majorEastAsia" w:hAnsiTheme="majorHAnsi"/>
       <w:b/>
       <w:bCs/>
       <w:color w:themeColor="accent1" w:val="4F81BD"/>
@@ -1758,7 +3070,7 @@
     <w:qFormat/>
     <w:rsid w:val="00fc693f"/>
     <w:rPr>
-      <w:rFonts w:ascii="Calibri" w:hAnsi="Calibri" w:eastAsia="ＭＳ ゴシック" w:cs="" w:asciiTheme="majorHAnsi" w:cstheme="majorBidi" w:eastAsiaTheme="majorEastAsia" w:hAnsiTheme="majorHAnsi"/>
+      <w:rFonts w:ascii="Calibri" w:hAnsi="Calibri" w:eastAsia="" w:cs="" w:asciiTheme="majorHAnsi" w:cstheme="majorBidi" w:eastAsiaTheme="majorEastAsia" w:hAnsiTheme="majorHAnsi"/>
       <w:color w:themeColor="text2" w:themeShade="bf" w:val="17365D"/>
       <w:spacing w:val="5"/>
       <w:kern w:val="2"/>
@@ -1773,7 +3085,7 @@
     <w:qFormat/>
     <w:rsid w:val="00fc693f"/>
     <w:rPr>
-      <w:rFonts w:ascii="Calibri" w:hAnsi="Calibri" w:eastAsia="ＭＳ ゴシック" w:cs="" w:asciiTheme="majorHAnsi" w:cstheme="majorBidi" w:eastAsiaTheme="majorEastAsia" w:hAnsiTheme="majorHAnsi"/>
+      <w:rFonts w:ascii="Calibri" w:hAnsi="Calibri" w:eastAsia="" w:cs="" w:asciiTheme="majorHAnsi" w:cstheme="majorBidi" w:eastAsiaTheme="majorEastAsia" w:hAnsiTheme="majorHAnsi"/>
       <w:i/>
       <w:iCs/>
       <w:color w:themeColor="accent1" w:val="4F81BD"/>
@@ -1845,7 +3157,7 @@
     <w:qFormat/>
     <w:rsid w:val="00fc693f"/>
     <w:rPr>
-      <w:rFonts w:ascii="Calibri" w:hAnsi="Calibri" w:eastAsia="ＭＳ ゴシック" w:cs="" w:asciiTheme="majorHAnsi" w:cstheme="majorBidi" w:eastAsiaTheme="majorEastAsia" w:hAnsiTheme="majorHAnsi"/>
+      <w:rFonts w:ascii="Calibri" w:hAnsi="Calibri" w:eastAsia="" w:cs="" w:asciiTheme="majorHAnsi" w:cstheme="majorBidi" w:eastAsiaTheme="majorEastAsia" w:hAnsiTheme="majorHAnsi"/>
       <w:b/>
       <w:bCs/>
       <w:i/>
@@ -1861,7 +3173,7 @@
     <w:qFormat/>
     <w:rsid w:val="00fc693f"/>
     <w:rPr>
-      <w:rFonts w:ascii="Calibri" w:hAnsi="Calibri" w:eastAsia="ＭＳ ゴシック" w:cs="" w:asciiTheme="majorHAnsi" w:cstheme="majorBidi" w:eastAsiaTheme="majorEastAsia" w:hAnsiTheme="majorHAnsi"/>
+      <w:rFonts w:ascii="Calibri" w:hAnsi="Calibri" w:eastAsia="" w:cs="" w:asciiTheme="majorHAnsi" w:cstheme="majorBidi" w:eastAsiaTheme="majorEastAsia" w:hAnsiTheme="majorHAnsi"/>
       <w:color w:themeColor="accent1" w:themeShade="7f" w:val="243F60"/>
     </w:rPr>
   </w:style>
@@ -1873,7 +3185,7 @@
     <w:qFormat/>
     <w:rsid w:val="00fc693f"/>
     <w:rPr>
-      <w:rFonts w:ascii="Calibri" w:hAnsi="Calibri" w:eastAsia="ＭＳ ゴシック" w:cs="" w:asciiTheme="majorHAnsi" w:cstheme="majorBidi" w:eastAsiaTheme="majorEastAsia" w:hAnsiTheme="majorHAnsi"/>
+      <w:rFonts w:ascii="Calibri" w:hAnsi="Calibri" w:eastAsia="" w:cs="" w:asciiTheme="majorHAnsi" w:cstheme="majorBidi" w:eastAsiaTheme="majorEastAsia" w:hAnsiTheme="majorHAnsi"/>
       <w:i/>
       <w:iCs/>
       <w:color w:themeColor="accent1" w:themeShade="7f" w:val="243F60"/>
@@ -1887,7 +3199,7 @@
     <w:qFormat/>
     <w:rsid w:val="00fc693f"/>
     <w:rPr>
-      <w:rFonts w:ascii="Calibri" w:hAnsi="Calibri" w:eastAsia="ＭＳ ゴシック" w:cs="" w:asciiTheme="majorHAnsi" w:cstheme="majorBidi" w:eastAsiaTheme="majorEastAsia" w:hAnsiTheme="majorHAnsi"/>
+      <w:rFonts w:ascii="Calibri" w:hAnsi="Calibri" w:eastAsia="" w:cs="" w:asciiTheme="majorHAnsi" w:cstheme="majorBidi" w:eastAsiaTheme="majorEastAsia" w:hAnsiTheme="majorHAnsi"/>
       <w:i/>
       <w:iCs/>
       <w:color w:themeColor="text1" w:themeTint="bf" w:val="404040"/>
@@ -1901,7 +3213,7 @@
     <w:qFormat/>
     <w:rsid w:val="00fc693f"/>
     <w:rPr>
-      <w:rFonts w:ascii="Calibri" w:hAnsi="Calibri" w:eastAsia="ＭＳ ゴシック" w:cs="" w:asciiTheme="majorHAnsi" w:cstheme="majorBidi" w:eastAsiaTheme="majorEastAsia" w:hAnsiTheme="majorHAnsi"/>
+      <w:rFonts w:ascii="Calibri" w:hAnsi="Calibri" w:eastAsia="" w:cs="" w:asciiTheme="majorHAnsi" w:cstheme="majorBidi" w:eastAsiaTheme="majorEastAsia" w:hAnsiTheme="majorHAnsi"/>
       <w:color w:themeColor="accent1" w:val="4F81BD"/>
       <w:sz w:val="20"/>
       <w:szCs w:val="20"/>
@@ -1915,7 +3227,7 @@
     <w:qFormat/>
     <w:rsid w:val="00fc693f"/>
     <w:rPr>
-      <w:rFonts w:ascii="Calibri" w:hAnsi="Calibri" w:eastAsia="ＭＳ ゴシック" w:cs="" w:asciiTheme="majorHAnsi" w:cstheme="majorBidi" w:eastAsiaTheme="majorEastAsia" w:hAnsiTheme="majorHAnsi"/>
+      <w:rFonts w:ascii="Calibri" w:hAnsi="Calibri" w:eastAsia="" w:cs="" w:asciiTheme="majorHAnsi" w:cstheme="majorBidi" w:eastAsiaTheme="majorEastAsia" w:hAnsiTheme="majorHAnsi"/>
       <w:i/>
       <w:iCs/>
       <w:color w:themeColor="text1" w:themeTint="bf" w:val="404040"/>
@@ -2024,6 +3336,20 @@
       <w:bCs/>
       <w:smallCaps/>
       <w:spacing w:val="5"/>
+    </w:rPr>
+  </w:style>
+  <w:style w:type="character" w:styleId="Bolos">
+    <w:name w:val="Bolos"/>
+    <w:qFormat/>
+    <w:rPr>
+      <w:rFonts w:ascii="OpenSymbol" w:hAnsi="OpenSymbol" w:eastAsia="OpenSymbol" w:cs="OpenSymbol"/>
+    </w:rPr>
+  </w:style>
+  <w:style w:type="character" w:styleId="Textooriginal">
+    <w:name w:val="Texto original"/>
+    <w:qFormat/>
+    <w:rPr>
+      <w:rFonts w:ascii="Liberation Mono" w:hAnsi="Liberation Mono" w:eastAsia="NSimSun" w:cs="Liberation Mono"/>
     </w:rPr>
   </w:style>
   <w:style w:type="paragraph" w:styleId="Ttulo">
@@ -2145,12 +3471,13 @@
     <w:rsid w:val="00fc693f"/>
     <w:pPr>
       <w:widowControl/>
+      <w:suppressAutoHyphens w:val="true"/>
       <w:bidi w:val="0"/>
       <w:spacing w:lineRule="auto" w:line="240" w:before="0" w:after="0"/>
       <w:jc w:val="left"/>
     </w:pPr>
     <w:rPr>
-      <w:rFonts w:ascii="Cambria" w:hAnsi="Cambria" w:eastAsia="ＭＳ 明朝" w:cs="" w:asciiTheme="minorHAnsi" w:cstheme="minorBidi" w:eastAsiaTheme="minorEastAsia" w:hAnsiTheme="minorHAnsi"/>
+      <w:rFonts w:ascii="Cambria" w:hAnsi="Cambria" w:eastAsia="" w:cs="" w:asciiTheme="minorHAnsi" w:cstheme="minorBidi" w:eastAsiaTheme="minorEastAsia" w:hAnsiTheme="minorHAnsi"/>
       <w:color w:val="auto"/>
       <w:kern w:val="0"/>
       <w:sz w:val="22"/>
@@ -2174,7 +3501,7 @@
       <w:contextualSpacing/>
     </w:pPr>
     <w:rPr>
-      <w:rFonts w:ascii="Calibri" w:hAnsi="Calibri" w:eastAsia="ＭＳ ゴシック" w:cs="" w:asciiTheme="majorHAnsi" w:cstheme="majorBidi" w:eastAsiaTheme="majorEastAsia" w:hAnsiTheme="majorHAnsi"/>
+      <w:rFonts w:ascii="Calibri" w:hAnsi="Calibri" w:eastAsia="" w:cs="" w:asciiTheme="majorHAnsi" w:cstheme="majorBidi" w:eastAsiaTheme="majorEastAsia" w:hAnsiTheme="majorHAnsi"/>
       <w:color w:themeColor="text2" w:themeShade="bf" w:val="17365D"/>
       <w:spacing w:val="5"/>
       <w:kern w:val="2"/>
@@ -2192,7 +3519,7 @@
     <w:rsid w:val="00fc693f"/>
     <w:pPr/>
     <w:rPr>
-      <w:rFonts w:ascii="Calibri" w:hAnsi="Calibri" w:eastAsia="ＭＳ ゴシック" w:cs="" w:asciiTheme="majorHAnsi" w:cstheme="majorBidi" w:eastAsiaTheme="majorEastAsia" w:hAnsiTheme="majorHAnsi"/>
+      <w:rFonts w:ascii="Calibri" w:hAnsi="Calibri" w:eastAsia="" w:cs="" w:asciiTheme="majorHAnsi" w:cstheme="majorBidi" w:eastAsiaTheme="majorEastAsia" w:hAnsiTheme="majorHAnsi"/>
       <w:i/>
       <w:iCs/>
       <w:color w:themeColor="accent1" w:val="4F81BD"/>
@@ -2425,12 +3752,13 @@
         <w:tab w:val="left" w:pos="3456" w:leader="none"/>
         <w:tab w:val="left" w:pos="4032" w:leader="none"/>
       </w:tabs>
+      <w:suppressAutoHyphens w:val="true"/>
       <w:bidi w:val="0"/>
       <w:spacing w:lineRule="auto" w:line="276" w:before="0" w:after="200"/>
       <w:jc w:val="left"/>
     </w:pPr>
     <w:rPr>
-      <w:rFonts w:ascii="Courier" w:hAnsi="Courier" w:eastAsia="ＭＳ 明朝" w:cs="" w:cstheme="minorBidi" w:eastAsiaTheme="minorEastAsia"/>
+      <w:rFonts w:ascii="Courier" w:hAnsi="Courier" w:eastAsia="" w:cs="" w:cstheme="minorBidi" w:eastAsiaTheme="minorEastAsia"/>
       <w:color w:val="auto"/>
       <w:kern w:val="0"/>
       <w:sz w:val="20"/>
@@ -5628,7 +6956,6 @@
       <w:pPr>
         <w:spacing w:before="0" w:after="0" w:line="240" w:lineRule="auto"/>
       </w:pPr>
-      <w:rPr/>
       <w:tblPr/>
       <w:tcPr>
         <w:tcBorders>
@@ -5774,7 +7101,6 @@
       <w:pPr>
         <w:spacing w:before="0" w:after="0" w:line="240" w:lineRule="auto"/>
       </w:pPr>
-      <w:rPr/>
       <w:tblPr/>
       <w:tcPr>
         <w:tcBorders>
@@ -5920,7 +7246,6 @@
       <w:pPr>
         <w:spacing w:before="0" w:after="0" w:line="240" w:lineRule="auto"/>
       </w:pPr>
-      <w:rPr/>
       <w:tblPr/>
       <w:tcPr>
         <w:tcBorders>
@@ -6066,7 +7391,6 @@
       <w:pPr>
         <w:spacing w:before="0" w:after="0" w:line="240" w:lineRule="auto"/>
       </w:pPr>
-      <w:rPr/>
       <w:tblPr/>
       <w:tcPr>
         <w:tcBorders>
@@ -6212,7 +7536,6 @@
       <w:pPr>
         <w:spacing w:before="0" w:after="0" w:line="240" w:lineRule="auto"/>
       </w:pPr>
-      <w:rPr/>
       <w:tblPr/>
       <w:tcPr>
         <w:tcBorders>
@@ -6358,7 +7681,6 @@
       <w:pPr>
         <w:spacing w:before="0" w:after="0" w:line="240" w:lineRule="auto"/>
       </w:pPr>
-      <w:rPr/>
       <w:tblPr/>
       <w:tcPr>
         <w:tcBorders>
@@ -6504,7 +7826,6 @@
       <w:pPr>
         <w:spacing w:before="0" w:after="0" w:line="240" w:lineRule="auto"/>
       </w:pPr>
-      <w:rPr/>
       <w:tblPr/>
       <w:tcPr>
         <w:tcBorders>

</xml_diff>